<commit_message>
document update, 5-2 complete for now, moving onto 6, longest development object
</commit_message>
<xml_diff>
--- a/Galactic Titans.docx
+++ b/Galactic Titans.docx
@@ -3,66 +3,133 @@
 <w:document xmlns:wpc="http://schemas.microsoft.com/office/word/2010/wordprocessingCanvas" xmlns:cx="http://schemas.microsoft.com/office/drawing/2014/chartex" xmlns:cx1="http://schemas.microsoft.com/office/drawing/2015/9/8/chartex" xmlns:cx2="http://schemas.microsoft.com/office/drawing/2015/10/21/chartex" xmlns:cx3="http://schemas.microsoft.com/office/drawing/2016/5/9/chartex" xmlns:cx4="http://schemas.microsoft.com/office/drawing/2016/5/10/chartex" xmlns:cx5="http://schemas.microsoft.com/office/drawing/2016/5/11/chartex" xmlns:cx6="http://schemas.microsoft.com/office/drawing/2016/5/12/chartex" xmlns:cx7="http://schemas.microsoft.com/office/drawing/2016/5/13/chartex" xmlns:cx8="http://schemas.microsoft.com/office/drawing/2016/5/14/chartex" xmlns:mc="http://schemas.openxmlformats.org/markup-compatibility/2006" xmlns:aink="http://schemas.microsoft.com/office/drawing/2016/ink" xmlns:am3d="http://schemas.microsoft.com/office/drawing/2017/model3d" xmlns:o="urn:schemas-microsoft-com:office:office" xmlns:r="http://schemas.openxmlformats.org/officeDocument/2006/relationships" xmlns:m="http://schemas.openxmlformats.org/officeDocument/2006/math" xmlns:v="urn:schemas-microsoft-com:vml" xmlns:wp14="http://schemas.microsoft.com/office/word/2010/wordprocessingDrawing" xmlns:wp="http://schemas.openxmlformats.org/drawingml/2006/wordprocessingDrawing" xmlns:w10="urn:schemas-microsoft-com:office:word" xmlns:w="http://schemas.openxmlformats.org/wordprocessingml/2006/main" xmlns:w14="http://schemas.microsoft.com/office/word/2010/wordml" xmlns:w15="http://schemas.microsoft.com/office/word/2012/wordml" xmlns:w16cex="http://schemas.microsoft.com/office/word/2018/wordml/cex" xmlns:w16cid="http://schemas.microsoft.com/office/word/2016/wordml/cid" xmlns:w16="http://schemas.microsoft.com/office/word/2018/wordml" xmlns:w16sdtdh="http://schemas.microsoft.com/office/word/2020/wordml/sdtdatahash" xmlns:w16se="http://schemas.microsoft.com/office/word/2015/wordml/symex" xmlns:wpg="http://schemas.microsoft.com/office/word/2010/wordprocessingGroup" xmlns:wpi="http://schemas.microsoft.com/office/word/2010/wordprocessingInk" xmlns:wne="http://schemas.microsoft.com/office/word/2006/wordml" xmlns:wps="http://schemas.microsoft.com/office/word/2010/wordprocessingShape" mc:Ignorable="w14 w15 w16se w16cid w16 w16cex w16sdtdh wp14">
   <w:body>
     <w:p>
-      <w:r>
+      <w:pPr>
+        <w:rPr>
+          <w:rFonts w:cstheme="minorHAnsi"/>
+        </w:rPr>
+      </w:pPr>
+      <w:r>
+        <w:rPr>
+          <w:rFonts w:cstheme="minorHAnsi"/>
+        </w:rPr>
         <w:t>Galactic Titans</w:t>
       </w:r>
     </w:p>
     <w:p>
-      <w:r>
+      <w:pPr>
+        <w:rPr>
+          <w:rFonts w:cstheme="minorHAnsi"/>
+        </w:rPr>
+      </w:pPr>
+      <w:r>
+        <w:rPr>
+          <w:rFonts w:cstheme="minorHAnsi"/>
+        </w:rPr>
         <w:t xml:space="preserve">1v1 pvp async mäng, kus mängijad omavad titaane, planeete ning saavad olla </w:t>
       </w:r>
       <w:r>
         <w:rPr>
+          <w:rFonts w:cstheme="minorHAnsi"/>
           <w:strike/>
         </w:rPr>
         <w:t>faktsioonis</w:t>
       </w:r>
       <w:r>
+        <w:rPr>
+          <w:rFonts w:cstheme="minorHAnsi"/>
+        </w:rPr>
         <w:t xml:space="preserve"> või soolo.</w:t>
       </w:r>
     </w:p>
-    <w:p/>
-    <w:p>
-      <w:r>
+    <w:p>
+      <w:pPr>
+        <w:rPr>
+          <w:rFonts w:cstheme="minorHAnsi"/>
+        </w:rPr>
+      </w:pPr>
+    </w:p>
+    <w:p>
+      <w:pPr>
+        <w:rPr>
+          <w:rFonts w:cstheme="minorHAnsi"/>
+        </w:rPr>
+      </w:pPr>
+      <w:r>
+        <w:rPr>
+          <w:rFonts w:cstheme="minorHAnsi"/>
+        </w:rPr>
         <w:t>Arendusjärk:</w:t>
       </w:r>
     </w:p>
     <w:p>
       <w:pPr>
-        <w:pStyle w:val="Loendilik"/>
+        <w:pStyle w:val="ListParagraph"/>
         <w:numPr>
           <w:ilvl w:val="0"/>
           <w:numId w:val="1"/>
         </w:numPr>
-      </w:pPr>
-      <w:r>
+        <w:rPr>
+          <w:rFonts w:cstheme="minorHAnsi"/>
+        </w:rPr>
+      </w:pPr>
+      <w:r>
+        <w:rPr>
+          <w:rFonts w:cstheme="minorHAnsi"/>
+        </w:rPr>
         <w:t>Kasutajad</w:t>
       </w:r>
-    </w:p>
-    <w:p>
-      <w:pPr>
-        <w:pStyle w:val="Loendilik"/>
+      <w:r>
+        <w:rPr>
+          <w:rFonts w:cstheme="minorHAnsi"/>
+        </w:rPr>
+        <w:t xml:space="preserve"> </w:t>
+      </w:r>
+      <w:r>
+        <w:rPr>
+          <w:rFonts w:ascii="Segoe UI Emoji" w:hAnsi="Segoe UI Emoji" w:cs="Segoe UI Emoji"/>
+        </w:rPr>
+        <w:t>✅</w:t>
+      </w:r>
+    </w:p>
+    <w:p>
+      <w:pPr>
+        <w:pStyle w:val="ListParagraph"/>
         <w:numPr>
           <w:ilvl w:val="0"/>
           <w:numId w:val="1"/>
         </w:numPr>
-      </w:pPr>
-      <w:r>
+        <w:rPr>
+          <w:rFonts w:cstheme="minorHAnsi"/>
+        </w:rPr>
+      </w:pPr>
+      <w:r>
+        <w:rPr>
+          <w:rFonts w:cstheme="minorHAnsi"/>
+        </w:rPr>
         <w:t>Inventory</w:t>
       </w:r>
     </w:p>
     <w:p>
       <w:pPr>
-        <w:pStyle w:val="Loendilik"/>
+        <w:pStyle w:val="ListParagraph"/>
         <w:numPr>
           <w:ilvl w:val="0"/>
           <w:numId w:val="1"/>
         </w:numPr>
-      </w:pPr>
-      <w:r>
+        <w:rPr>
+          <w:rFonts w:cstheme="minorHAnsi"/>
+        </w:rPr>
+      </w:pPr>
+      <w:r>
+        <w:rPr>
+          <w:rFonts w:cstheme="minorHAnsi"/>
+        </w:rPr>
         <w:t>Titaanid</w:t>
       </w:r>
       <w:r>
+        <w:rPr>
+          <w:rFonts w:cstheme="minorHAnsi"/>
+        </w:rPr>
         <w:t xml:space="preserve"> </w:t>
       </w:r>
       <w:r>
@@ -74,34 +141,136 @@
     </w:p>
     <w:p>
       <w:pPr>
-        <w:pStyle w:val="Loendilik"/>
+        <w:pStyle w:val="ListParagraph"/>
         <w:numPr>
           <w:ilvl w:val="0"/>
           <w:numId w:val="1"/>
         </w:numPr>
-      </w:pPr>
-      <w:r>
+        <w:rPr>
+          <w:rFonts w:cstheme="minorHAnsi"/>
+        </w:rPr>
+      </w:pPr>
+      <w:r>
+        <w:rPr>
+          <w:rFonts w:cstheme="minorHAnsi"/>
+        </w:rPr>
         <w:t>Planeedid</w:t>
       </w:r>
-    </w:p>
-    <w:p/>
-    <w:p>
-      <w:r>
+      <w:r>
+        <w:rPr>
+          <w:rFonts w:ascii="Segoe UI Emoji" w:hAnsi="Segoe UI Emoji" w:cs="Segoe UI Emoji"/>
+        </w:rPr>
+        <w:t>✅</w:t>
+      </w:r>
+    </w:p>
+    <w:p>
+      <w:pPr>
+        <w:pStyle w:val="ListParagraph"/>
+        <w:numPr>
+          <w:ilvl w:val="0"/>
+          <w:numId w:val="1"/>
+        </w:numPr>
+        <w:rPr>
+          <w:rFonts w:cstheme="minorHAnsi"/>
+        </w:rPr>
+      </w:pPr>
+      <w:r>
+        <w:rPr>
+          <w:rFonts w:cstheme="minorHAnsi"/>
+        </w:rPr>
+        <w:t xml:space="preserve">Tähesüsteemid </w:t>
+      </w:r>
+      <w:r>
+        <w:rPr>
+          <w:rFonts w:ascii="Segoe UI Emoji" w:hAnsi="Segoe UI Emoji" w:cs="Segoe UI Emoji"/>
+        </w:rPr>
+        <w:t>✅</w:t>
+      </w:r>
+    </w:p>
+    <w:p>
+      <w:pPr>
+        <w:pStyle w:val="ListParagraph"/>
+        <w:numPr>
+          <w:ilvl w:val="0"/>
+          <w:numId w:val="1"/>
+        </w:numPr>
+        <w:rPr>
+          <w:rFonts w:cstheme="minorHAnsi"/>
+        </w:rPr>
+      </w:pPr>
+      <w:r>
+        <w:rPr>
+          <w:rFonts w:cstheme="minorHAnsi"/>
+        </w:rPr>
+        <w:t>galaktika</w:t>
+      </w:r>
+      <w:r>
+        <w:rPr>
+          <w:rFonts w:ascii="Segoe UI Emoji" w:hAnsi="Segoe UI Emoji" w:cs="Segoe UI Emoji"/>
+        </w:rPr>
+        <w:t>✅</w:t>
+      </w:r>
+    </w:p>
+    <w:p>
+      <w:pPr>
+        <w:pStyle w:val="ListParagraph"/>
+        <w:numPr>
+          <w:ilvl w:val="0"/>
+          <w:numId w:val="1"/>
+        </w:numPr>
+        <w:rPr>
+          <w:rFonts w:cstheme="minorHAnsi"/>
+        </w:rPr>
+      </w:pPr>
+      <w:proofErr w:type="spellStart"/>
+      <w:r>
+        <w:rPr>
+          <w:rFonts w:ascii="Segoe UI Emoji" w:hAnsi="Segoe UI Emoji" w:cs="Segoe UI Emoji"/>
+        </w:rPr>
+        <w:t>Titanownerships</w:t>
+      </w:r>
+      <w:proofErr w:type="spellEnd"/>
+      <w:r>
+        <w:rPr>
+          <w:rFonts w:ascii="Segoe UI Emoji" w:hAnsi="Segoe UI Emoji" w:cs="Segoe UI Emoji"/>
+        </w:rPr>
+        <w:t xml:space="preserve"> ✅</w:t>
+      </w:r>
+    </w:p>
+    <w:p>
+      <w:pPr>
+        <w:rPr>
+          <w:rFonts w:cstheme="minorHAnsi"/>
+        </w:rPr>
+      </w:pPr>
+      <w:r>
+        <w:rPr>
+          <w:rFonts w:cstheme="minorHAnsi"/>
+        </w:rPr>
         <w:t>Arenduslikud nõuded:</w:t>
       </w:r>
     </w:p>
     <w:p>
       <w:pPr>
-        <w:pStyle w:val="Loendilik"/>
+        <w:pStyle w:val="ListParagraph"/>
         <w:numPr>
           <w:ilvl w:val="0"/>
           <w:numId w:val="3"/>
         </w:numPr>
-      </w:pPr>
-      <w:r>
+        <w:rPr>
+          <w:rFonts w:cstheme="minorHAnsi"/>
+        </w:rPr>
+      </w:pPr>
+      <w:r>
+        <w:rPr>
+          <w:rFonts w:cstheme="minorHAnsi"/>
+        </w:rPr>
         <w:t>Backendis on objekt, mis hoiab (inventory, titaanid, planeedid)</w:t>
       </w:r>
       <w:r>
+        <w:rPr>
+          <w:rFonts w:cstheme="minorHAnsi"/>
+        </w:rPr>
         <w:t xml:space="preserve"> </w:t>
       </w:r>
       <w:r>
@@ -113,16 +282,25 @@
     </w:p>
     <w:p>
       <w:pPr>
-        <w:pStyle w:val="Loendilik"/>
+        <w:pStyle w:val="ListParagraph"/>
         <w:numPr>
           <w:ilvl w:val="1"/>
           <w:numId w:val="3"/>
         </w:numPr>
-      </w:pPr>
-      <w:r>
+        <w:rPr>
+          <w:rFonts w:cstheme="minorHAnsi"/>
+        </w:rPr>
+      </w:pPr>
+      <w:r>
+        <w:rPr>
+          <w:rFonts w:cstheme="minorHAnsi"/>
+        </w:rPr>
         <w:t>Titaanid</w:t>
       </w:r>
       <w:r>
+        <w:rPr>
+          <w:rFonts w:cstheme="minorHAnsi"/>
+        </w:rPr>
         <w:t xml:space="preserve"> </w:t>
       </w:r>
       <w:r>
@@ -134,16 +312,25 @@
     </w:p>
     <w:p>
       <w:pPr>
-        <w:pStyle w:val="Loendilik"/>
+        <w:pStyle w:val="ListParagraph"/>
         <w:numPr>
           <w:ilvl w:val="1"/>
           <w:numId w:val="3"/>
         </w:numPr>
-      </w:pPr>
-      <w:r>
+        <w:rPr>
+          <w:rFonts w:cstheme="minorHAnsi"/>
+        </w:rPr>
+      </w:pPr>
+      <w:r>
+        <w:rPr>
+          <w:rFonts w:cstheme="minorHAnsi"/>
+        </w:rPr>
         <w:t>Piltide andmebaasis hoidmine.</w:t>
       </w:r>
       <w:r>
+        <w:rPr>
+          <w:rFonts w:cstheme="minorHAnsi"/>
+        </w:rPr>
         <w:t xml:space="preserve"> </w:t>
       </w:r>
       <w:r>
@@ -155,19 +342,31 @@
     </w:p>
     <w:p>
       <w:pPr>
-        <w:pStyle w:val="Loendilik"/>
+        <w:pStyle w:val="ListParagraph"/>
         <w:numPr>
           <w:ilvl w:val="0"/>
           <w:numId w:val="3"/>
         </w:numPr>
-      </w:pPr>
-      <w:r>
+        <w:rPr>
+          <w:rFonts w:cstheme="minorHAnsi"/>
+        </w:rPr>
+      </w:pPr>
+      <w:r>
+        <w:rPr>
+          <w:rFonts w:cstheme="minorHAnsi"/>
+        </w:rPr>
         <w:t>Kasutajate registreerimine</w:t>
       </w:r>
       <w:r>
+        <w:rPr>
+          <w:rFonts w:cstheme="minorHAnsi"/>
+        </w:rPr>
         <w:t xml:space="preserve"> (TUNNIS)</w:t>
       </w:r>
       <w:r>
+        <w:rPr>
+          <w:rFonts w:cstheme="minorHAnsi"/>
+        </w:rPr>
         <w:t xml:space="preserve"> </w:t>
       </w:r>
       <w:r>
@@ -179,16 +378,25 @@
     </w:p>
     <w:p>
       <w:pPr>
-        <w:pStyle w:val="Loendilik"/>
+        <w:pStyle w:val="ListParagraph"/>
         <w:numPr>
           <w:ilvl w:val="1"/>
           <w:numId w:val="3"/>
         </w:numPr>
-      </w:pPr>
-      <w:r>
+        <w:rPr>
+          <w:rFonts w:cstheme="minorHAnsi"/>
+        </w:rPr>
+      </w:pPr>
+      <w:r>
+        <w:rPr>
+          <w:rFonts w:cstheme="minorHAnsi"/>
+        </w:rPr>
         <w:t>Kasutaja saab registreerida</w:t>
       </w:r>
       <w:r>
+        <w:rPr>
+          <w:rFonts w:cstheme="minorHAnsi"/>
+        </w:rPr>
         <w:t xml:space="preserve"> </w:t>
       </w:r>
       <w:r>
@@ -200,16 +408,25 @@
     </w:p>
     <w:p>
       <w:pPr>
-        <w:pStyle w:val="Loendilik"/>
+        <w:pStyle w:val="ListParagraph"/>
         <w:numPr>
           <w:ilvl w:val="1"/>
           <w:numId w:val="3"/>
         </w:numPr>
-      </w:pPr>
-      <w:r>
+        <w:rPr>
+          <w:rFonts w:cstheme="minorHAnsi"/>
+        </w:rPr>
+      </w:pPr>
+      <w:r>
+        <w:rPr>
+          <w:rFonts w:cstheme="minorHAnsi"/>
+        </w:rPr>
         <w:t>Kasutaja sisestatud emailile tuleb kinnitussõnum</w:t>
       </w:r>
       <w:r>
+        <w:rPr>
+          <w:rFonts w:cstheme="minorHAnsi"/>
+        </w:rPr>
         <w:t xml:space="preserve"> </w:t>
       </w:r>
       <w:r>
@@ -221,16 +438,25 @@
     </w:p>
     <w:p>
       <w:pPr>
-        <w:pStyle w:val="Loendilik"/>
+        <w:pStyle w:val="ListParagraph"/>
         <w:numPr>
           <w:ilvl w:val="1"/>
           <w:numId w:val="3"/>
         </w:numPr>
-      </w:pPr>
-      <w:r>
+        <w:rPr>
+          <w:rFonts w:cstheme="minorHAnsi"/>
+        </w:rPr>
+      </w:pPr>
+      <w:r>
+        <w:rPr>
+          <w:rFonts w:cstheme="minorHAnsi"/>
+        </w:rPr>
         <w:t>Igal kasutajal, on profiili-item backendis, kus hoitakse loendit, Titaanidest mis kasutajal on.</w:t>
       </w:r>
       <w:r>
+        <w:rPr>
+          <w:rFonts w:cstheme="minorHAnsi"/>
+        </w:rPr>
         <w:t xml:space="preserve"> </w:t>
       </w:r>
       <w:r>
@@ -239,19 +465,34 @@
         </w:rPr>
         <w:t>❌</w:t>
       </w:r>
-    </w:p>
-    <w:p>
-      <w:pPr>
-        <w:pStyle w:val="Loendilik"/>
+      <w:r>
+        <w:rPr>
+          <w:rFonts w:ascii="Segoe UI Emoji" w:hAnsi="Segoe UI Emoji" w:cs="Segoe UI Emoji"/>
+        </w:rPr>
+        <w:t xml:space="preserve"> </w:t>
+      </w:r>
+    </w:p>
+    <w:p>
+      <w:pPr>
+        <w:pStyle w:val="ListParagraph"/>
         <w:numPr>
           <w:ilvl w:val="0"/>
           <w:numId w:val="3"/>
         </w:numPr>
-      </w:pPr>
-      <w:r>
+        <w:rPr>
+          <w:rFonts w:cstheme="minorHAnsi"/>
+        </w:rPr>
+      </w:pPr>
+      <w:r>
+        <w:rPr>
+          <w:rFonts w:cstheme="minorHAnsi"/>
+        </w:rPr>
         <w:t>Planeedid (KODUS)</w:t>
       </w:r>
       <w:r>
+        <w:rPr>
+          <w:rFonts w:cstheme="minorHAnsi"/>
+        </w:rPr>
         <w:t xml:space="preserve"> </w:t>
       </w:r>
       <w:r>
@@ -263,16 +504,25 @@
     </w:p>
     <w:p>
       <w:pPr>
-        <w:pStyle w:val="Loendilik"/>
+        <w:pStyle w:val="ListParagraph"/>
         <w:numPr>
           <w:ilvl w:val="1"/>
           <w:numId w:val="3"/>
         </w:numPr>
-      </w:pPr>
-      <w:r>
+        <w:rPr>
+          <w:rFonts w:cstheme="minorHAnsi"/>
+        </w:rPr>
+      </w:pPr>
+      <w:r>
+        <w:rPr>
+          <w:rFonts w:cstheme="minorHAnsi"/>
+        </w:rPr>
         <w:t>Planeedid</w:t>
       </w:r>
       <w:r>
+        <w:rPr>
+          <w:rFonts w:cstheme="minorHAnsi"/>
+        </w:rPr>
         <w:t xml:space="preserve"> </w:t>
       </w:r>
       <w:r>
@@ -284,16 +534,25 @@
     </w:p>
     <w:p>
       <w:pPr>
-        <w:pStyle w:val="Loendilik"/>
+        <w:pStyle w:val="ListParagraph"/>
         <w:numPr>
           <w:ilvl w:val="1"/>
           <w:numId w:val="3"/>
         </w:numPr>
-      </w:pPr>
-      <w:r>
+        <w:rPr>
+          <w:rFonts w:cstheme="minorHAnsi"/>
+        </w:rPr>
+      </w:pPr>
+      <w:r>
+        <w:rPr>
+          <w:rFonts w:cstheme="minorHAnsi"/>
+        </w:rPr>
         <w:t>Planeetidel on ka pildid</w:t>
       </w:r>
       <w:r>
+        <w:rPr>
+          <w:rFonts w:cstheme="minorHAnsi"/>
+        </w:rPr>
         <w:t xml:space="preserve"> </w:t>
       </w:r>
       <w:r>
@@ -305,32 +564,53 @@
     </w:p>
     <w:p>
       <w:pPr>
-        <w:pStyle w:val="Loendilik"/>
+        <w:pStyle w:val="ListParagraph"/>
         <w:numPr>
           <w:ilvl w:val="1"/>
           <w:numId w:val="3"/>
         </w:numPr>
-      </w:pPr>
-      <w:r>
+        <w:rPr>
+          <w:rFonts w:cstheme="minorHAnsi"/>
+        </w:rPr>
+      </w:pPr>
+      <w:r>
+        <w:rPr>
+          <w:rFonts w:cstheme="minorHAnsi"/>
+        </w:rPr>
         <w:t>Tähesüsteemid (</w:t>
       </w:r>
       <w:proofErr w:type="spellStart"/>
       <w:r>
+        <w:rPr>
+          <w:rFonts w:cstheme="minorHAnsi"/>
+        </w:rPr>
         <w:t>solar</w:t>
       </w:r>
       <w:proofErr w:type="spellEnd"/>
       <w:r>
+        <w:rPr>
+          <w:rFonts w:cstheme="minorHAnsi"/>
+        </w:rPr>
         <w:t xml:space="preserve"> </w:t>
       </w:r>
       <w:proofErr w:type="spellStart"/>
       <w:r>
+        <w:rPr>
+          <w:rFonts w:cstheme="minorHAnsi"/>
+        </w:rPr>
         <w:t>systems</w:t>
       </w:r>
       <w:proofErr w:type="spellEnd"/>
       <w:r>
+        <w:rPr>
+          <w:rFonts w:cstheme="minorHAnsi"/>
+        </w:rPr>
         <w:t>)</w:t>
       </w:r>
       <w:r>
+        <w:rPr>
+          <w:rFonts w:cstheme="minorHAnsi"/>
+        </w:rPr>
         <w:t xml:space="preserve"> </w:t>
       </w:r>
       <w:r>
@@ -342,16 +622,25 @@
     </w:p>
     <w:p>
       <w:pPr>
-        <w:pStyle w:val="Loendilik"/>
+        <w:pStyle w:val="ListParagraph"/>
         <w:numPr>
           <w:ilvl w:val="1"/>
           <w:numId w:val="3"/>
         </w:numPr>
-      </w:pPr>
-      <w:r>
+        <w:rPr>
+          <w:rFonts w:cstheme="minorHAnsi"/>
+        </w:rPr>
+      </w:pPr>
+      <w:r>
+        <w:rPr>
+          <w:rFonts w:cstheme="minorHAnsi"/>
+        </w:rPr>
         <w:t>Mängu peagalaktika (Galaxy)</w:t>
       </w:r>
       <w:r>
+        <w:rPr>
+          <w:rFonts w:cstheme="minorHAnsi"/>
+        </w:rPr>
         <w:t xml:space="preserve"> </w:t>
       </w:r>
       <w:r>
@@ -363,33 +652,57 @@
     </w:p>
     <w:p>
       <w:pPr>
-        <w:pStyle w:val="Loendilik"/>
+        <w:pStyle w:val="ListParagraph"/>
         <w:numPr>
           <w:ilvl w:val="0"/>
           <w:numId w:val="3"/>
         </w:numPr>
-      </w:pPr>
-      <w:r>
+        <w:rPr>
+          <w:rFonts w:cstheme="minorHAnsi"/>
+        </w:rPr>
+      </w:pPr>
+      <w:r>
+        <w:rPr>
+          <w:rFonts w:cstheme="minorHAnsi"/>
+        </w:rPr>
         <w:t>Email (TUNNIS)</w:t>
       </w:r>
       <w:r>
+        <w:rPr>
+          <w:rFonts w:cstheme="minorHAnsi"/>
+        </w:rPr>
         <w:t xml:space="preserve"> </w:t>
       </w:r>
-    </w:p>
-    <w:p>
-      <w:pPr>
-        <w:pStyle w:val="Loendilik"/>
+      <w:r>
+        <w:rPr>
+          <w:rFonts w:ascii="Segoe UI Emoji" w:hAnsi="Segoe UI Emoji" w:cs="Segoe UI Emoji"/>
+        </w:rPr>
+        <w:t>✅</w:t>
+      </w:r>
+    </w:p>
+    <w:p>
+      <w:pPr>
+        <w:pStyle w:val="ListParagraph"/>
         <w:numPr>
           <w:ilvl w:val="1"/>
           <w:numId w:val="3"/>
         </w:numPr>
+        <w:rPr>
+          <w:rFonts w:cstheme="minorHAnsi"/>
+        </w:rPr>
       </w:pPr>
       <w:proofErr w:type="spellStart"/>
       <w:r>
+        <w:rPr>
+          <w:rFonts w:cstheme="minorHAnsi"/>
+        </w:rPr>
         <w:t>Admin</w:t>
       </w:r>
       <w:proofErr w:type="spellEnd"/>
       <w:r>
+        <w:rPr>
+          <w:rFonts w:cstheme="minorHAnsi"/>
+        </w:rPr>
         <w:t xml:space="preserve"> saab kasutada emaili saatmise vaadet </w:t>
       </w:r>
       <w:r>
@@ -401,21 +714,33 @@
     </w:p>
     <w:p>
       <w:pPr>
-        <w:pStyle w:val="Loendilik"/>
+        <w:pStyle w:val="ListParagraph"/>
         <w:numPr>
           <w:ilvl w:val="1"/>
           <w:numId w:val="3"/>
         </w:numPr>
-      </w:pPr>
-      <w:r>
+        <w:rPr>
+          <w:rFonts w:cstheme="minorHAnsi"/>
+        </w:rPr>
+      </w:pPr>
+      <w:r>
+        <w:rPr>
+          <w:rFonts w:cstheme="minorHAnsi"/>
+        </w:rPr>
         <w:t xml:space="preserve">Mängija saab </w:t>
       </w:r>
       <w:proofErr w:type="spellStart"/>
       <w:r>
+        <w:rPr>
+          <w:rFonts w:cstheme="minorHAnsi"/>
+        </w:rPr>
         <w:t>registreerimisconfirmation</w:t>
       </w:r>
       <w:proofErr w:type="spellEnd"/>
       <w:r>
+        <w:rPr>
+          <w:rFonts w:cstheme="minorHAnsi"/>
+        </w:rPr>
         <w:t xml:space="preserve"> kirju </w:t>
       </w:r>
       <w:r>
@@ -427,284 +752,511 @@
     </w:p>
     <w:p>
       <w:pPr>
-        <w:pStyle w:val="Loendilik"/>
+        <w:pStyle w:val="ListParagraph"/>
         <w:numPr>
           <w:ilvl w:val="0"/>
           <w:numId w:val="3"/>
         </w:numPr>
-      </w:pPr>
-      <w:r>
+        <w:rPr>
+          <w:rFonts w:cstheme="minorHAnsi"/>
+        </w:rPr>
+      </w:pPr>
+      <w:r>
+        <w:rPr>
+          <w:rFonts w:cstheme="minorHAnsi"/>
+        </w:rPr>
         <w:t>Mängijaprofiil (</w:t>
       </w:r>
       <w:r>
+        <w:rPr>
+          <w:rFonts w:cstheme="minorHAnsi"/>
+        </w:rPr>
         <w:t>JAGATUD</w:t>
       </w:r>
       <w:r>
+        <w:rPr>
+          <w:rFonts w:cstheme="minorHAnsi"/>
+        </w:rPr>
         <w:t>)</w:t>
       </w:r>
     </w:p>
     <w:p>
       <w:pPr>
-        <w:pStyle w:val="Loendilik"/>
+        <w:pStyle w:val="ListParagraph"/>
         <w:numPr>
           <w:ilvl w:val="1"/>
           <w:numId w:val="3"/>
         </w:numPr>
-      </w:pPr>
-      <w:r>
+        <w:rPr>
+          <w:rFonts w:cstheme="minorHAnsi"/>
+        </w:rPr>
+      </w:pPr>
+      <w:r>
+        <w:rPr>
+          <w:rFonts w:cstheme="minorHAnsi"/>
+        </w:rPr>
         <w:t>Igal kasutajal on juures mängijaprofiil</w:t>
       </w:r>
-    </w:p>
-    <w:p>
-      <w:pPr>
-        <w:pStyle w:val="Loendilik"/>
+      <w:r>
+        <w:rPr>
+          <w:rFonts w:cstheme="minorHAnsi"/>
+        </w:rPr>
+        <w:t xml:space="preserve"> </w:t>
+      </w:r>
+      <w:r>
+        <w:rPr>
+          <w:rFonts w:ascii="Segoe UI Emoji" w:hAnsi="Segoe UI Emoji" w:cs="Segoe UI Emoji"/>
+        </w:rPr>
+        <w:t>✅</w:t>
+      </w:r>
+    </w:p>
+    <w:p>
+      <w:pPr>
+        <w:pStyle w:val="ListParagraph"/>
         <w:numPr>
           <w:ilvl w:val="2"/>
           <w:numId w:val="3"/>
         </w:numPr>
-      </w:pPr>
-      <w:r>
+        <w:rPr>
+          <w:rFonts w:cstheme="minorHAnsi"/>
+        </w:rPr>
+      </w:pPr>
+      <w:r>
+        <w:rPr>
+          <w:rFonts w:cstheme="minorHAnsi"/>
+        </w:rPr>
         <w:t>Profiil genereeritakse siis kui kasutaja registreerub</w:t>
       </w:r>
-    </w:p>
-    <w:p>
-      <w:pPr>
-        <w:pStyle w:val="Loendilik"/>
+      <w:r>
+        <w:rPr>
+          <w:rFonts w:cstheme="minorHAnsi"/>
+        </w:rPr>
+        <w:t xml:space="preserve"> </w:t>
+      </w:r>
+      <w:r>
+        <w:rPr>
+          <w:rFonts w:ascii="Segoe UI Emoji" w:hAnsi="Segoe UI Emoji" w:cs="Segoe UI Emoji"/>
+        </w:rPr>
+        <w:t>✅</w:t>
+      </w:r>
+    </w:p>
+    <w:p>
+      <w:pPr>
+        <w:pStyle w:val="ListParagraph"/>
         <w:numPr>
           <w:ilvl w:val="2"/>
           <w:numId w:val="3"/>
         </w:numPr>
-      </w:pPr>
-      <w:r>
+        <w:rPr>
+          <w:rFonts w:cstheme="minorHAnsi"/>
+        </w:rPr>
+      </w:pPr>
+      <w:r>
+        <w:rPr>
+          <w:rFonts w:cstheme="minorHAnsi"/>
+        </w:rPr>
         <w:t>Esimese asjana kuvatakse profiiliseadistusvaade</w:t>
       </w:r>
-    </w:p>
-    <w:p>
-      <w:pPr>
-        <w:pStyle w:val="Loendilik"/>
+      <w:r>
+        <w:rPr>
+          <w:rFonts w:cstheme="minorHAnsi"/>
+        </w:rPr>
+        <w:t xml:space="preserve"> </w:t>
+      </w:r>
+      <w:r>
+        <w:rPr>
+          <w:rFonts w:ascii="Segoe UI Emoji" w:hAnsi="Segoe UI Emoji" w:cs="Segoe UI Emoji"/>
+        </w:rPr>
+        <w:t>✅</w:t>
+      </w:r>
+    </w:p>
+    <w:p>
+      <w:pPr>
+        <w:pStyle w:val="ListParagraph"/>
         <w:numPr>
           <w:ilvl w:val="1"/>
           <w:numId w:val="3"/>
         </w:numPr>
-      </w:pPr>
-      <w:r>
+        <w:rPr>
+          <w:rFonts w:cstheme="minorHAnsi"/>
+        </w:rPr>
+      </w:pPr>
+      <w:r>
+        <w:rPr>
+          <w:rFonts w:cstheme="minorHAnsi"/>
+        </w:rPr>
         <w:t>Kasutajale kuvatakse vaated vastavalt profiilile</w:t>
       </w:r>
-    </w:p>
-    <w:p>
-      <w:pPr>
-        <w:pStyle w:val="Loendilik"/>
+      <w:r>
+        <w:rPr>
+          <w:rFonts w:cstheme="minorHAnsi"/>
+        </w:rPr>
+        <w:t xml:space="preserve"> </w:t>
+      </w:r>
+      <w:r>
+        <w:rPr>
+          <w:rFonts w:ascii="Segoe UI Emoji" w:hAnsi="Segoe UI Emoji" w:cs="Segoe UI Emoji"/>
+        </w:rPr>
+        <w:t>✅</w:t>
+      </w:r>
+    </w:p>
+    <w:p>
+      <w:pPr>
+        <w:pStyle w:val="ListParagraph"/>
         <w:numPr>
           <w:ilvl w:val="1"/>
           <w:numId w:val="3"/>
         </w:numPr>
-      </w:pPr>
-      <w:r>
+        <w:rPr>
+          <w:rFonts w:cstheme="minorHAnsi"/>
+        </w:rPr>
+      </w:pPr>
+      <w:r>
+        <w:rPr>
+          <w:rFonts w:cstheme="minorHAnsi"/>
+        </w:rPr>
         <w:t xml:space="preserve">mängijaprofiil on juures </w:t>
       </w:r>
       <w:proofErr w:type="spellStart"/>
       <w:r>
+        <w:rPr>
+          <w:rFonts w:cstheme="minorHAnsi"/>
+        </w:rPr>
         <w:t>adminituvastus</w:t>
       </w:r>
       <w:proofErr w:type="spellEnd"/>
       <w:r>
+        <w:rPr>
+          <w:rFonts w:cstheme="minorHAnsi"/>
+        </w:rPr>
         <w:t xml:space="preserve"> et kuvada:</w:t>
       </w:r>
-    </w:p>
-    <w:p>
-      <w:pPr>
-        <w:pStyle w:val="Loendilik"/>
+      <w:r>
+        <w:rPr>
+          <w:rFonts w:cstheme="minorHAnsi"/>
+        </w:rPr>
+        <w:t xml:space="preserve"> </w:t>
+      </w:r>
+      <w:r>
+        <w:rPr>
+          <w:rFonts w:ascii="Segoe UI Emoji" w:hAnsi="Segoe UI Emoji" w:cs="Segoe UI Emoji"/>
+        </w:rPr>
+        <w:t>✅</w:t>
+      </w:r>
+    </w:p>
+    <w:p>
+      <w:pPr>
+        <w:pStyle w:val="ListParagraph"/>
         <w:numPr>
           <w:ilvl w:val="2"/>
           <w:numId w:val="3"/>
         </w:numPr>
-      </w:pPr>
-      <w:r>
+        <w:rPr>
+          <w:rFonts w:cstheme="minorHAnsi"/>
+        </w:rPr>
+      </w:pPr>
+      <w:r>
+        <w:rPr>
+          <w:rFonts w:cstheme="minorHAnsi"/>
+        </w:rPr>
         <w:t xml:space="preserve">adminile </w:t>
       </w:r>
       <w:proofErr w:type="spellStart"/>
       <w:r>
+        <w:rPr>
+          <w:rFonts w:cstheme="minorHAnsi"/>
+        </w:rPr>
         <w:t>adminvaated</w:t>
       </w:r>
       <w:proofErr w:type="spellEnd"/>
-    </w:p>
-    <w:p>
-      <w:pPr>
-        <w:pStyle w:val="Loendilik"/>
+      <w:r>
+        <w:rPr>
+          <w:rFonts w:cstheme="minorHAnsi"/>
+        </w:rPr>
+        <w:t xml:space="preserve"> </w:t>
+      </w:r>
+      <w:r>
+        <w:rPr>
+          <w:rFonts w:ascii="Segoe UI Emoji" w:hAnsi="Segoe UI Emoji" w:cs="Segoe UI Emoji"/>
+        </w:rPr>
+        <w:t>✅</w:t>
+      </w:r>
+    </w:p>
+    <w:p>
+      <w:pPr>
+        <w:pStyle w:val="ListParagraph"/>
         <w:numPr>
           <w:ilvl w:val="2"/>
           <w:numId w:val="3"/>
         </w:numPr>
-      </w:pPr>
-      <w:r>
+        <w:rPr>
+          <w:rFonts w:cstheme="minorHAnsi"/>
+        </w:rPr>
+      </w:pPr>
+      <w:r>
+        <w:rPr>
+          <w:rFonts w:cstheme="minorHAnsi"/>
+        </w:rPr>
         <w:t>mängijale mängijavaated</w:t>
       </w:r>
-    </w:p>
-    <w:p>
-      <w:pPr>
-        <w:pStyle w:val="Loendilik"/>
+      <w:r>
+        <w:rPr>
+          <w:rFonts w:cstheme="minorHAnsi"/>
+        </w:rPr>
+        <w:t xml:space="preserve"> </w:t>
+      </w:r>
+      <w:r>
+        <w:rPr>
+          <w:rFonts w:ascii="Segoe UI Emoji" w:hAnsi="Segoe UI Emoji" w:cs="Segoe UI Emoji"/>
+        </w:rPr>
+        <w:t>✅</w:t>
+      </w:r>
+    </w:p>
+    <w:p>
+      <w:pPr>
+        <w:pStyle w:val="ListParagraph"/>
         <w:numPr>
           <w:ilvl w:val="0"/>
           <w:numId w:val="3"/>
         </w:numPr>
+        <w:rPr>
+          <w:rFonts w:cstheme="minorHAnsi"/>
+        </w:rPr>
       </w:pPr>
       <w:proofErr w:type="spellStart"/>
       <w:r>
+        <w:rPr>
+          <w:rFonts w:cstheme="minorHAnsi"/>
+        </w:rPr>
         <w:t>Gameloop</w:t>
       </w:r>
       <w:proofErr w:type="spellEnd"/>
       <w:r>
+        <w:rPr>
+          <w:rFonts w:cstheme="minorHAnsi"/>
+        </w:rPr>
         <w:t xml:space="preserve"> [JAGATUD]</w:t>
       </w:r>
     </w:p>
     <w:p>
       <w:pPr>
-        <w:pStyle w:val="Loendilik"/>
+        <w:pStyle w:val="ListParagraph"/>
         <w:numPr>
           <w:ilvl w:val="1"/>
           <w:numId w:val="3"/>
         </w:numPr>
-      </w:pPr>
-      <w:r>
-        <w:t>Mängijavaade</w:t>
-      </w:r>
-      <w:r>
-        <w:t>[KODUS]</w:t>
-      </w:r>
-    </w:p>
-    <w:p>
-      <w:pPr>
-        <w:pStyle w:val="Loendilik"/>
+        <w:rPr>
+          <w:rFonts w:cstheme="minorHAnsi"/>
+        </w:rPr>
+      </w:pPr>
+      <w:r>
+        <w:rPr>
+          <w:rFonts w:cstheme="minorHAnsi"/>
+        </w:rPr>
+        <w:t>Mängijavaade[KODUS]</w:t>
+      </w:r>
+    </w:p>
+    <w:p>
+      <w:pPr>
+        <w:pStyle w:val="ListParagraph"/>
         <w:numPr>
           <w:ilvl w:val="2"/>
           <w:numId w:val="3"/>
         </w:numPr>
-      </w:pPr>
-      <w:r>
+        <w:rPr>
+          <w:rFonts w:cstheme="minorHAnsi"/>
+        </w:rPr>
+      </w:pPr>
+      <w:r>
+        <w:rPr>
+          <w:rFonts w:cstheme="minorHAnsi"/>
+        </w:rPr>
         <w:t>Mängija saab navigeerida kogu galaktika raames:</w:t>
       </w:r>
       <w:r>
+        <w:rPr>
+          <w:rFonts w:cstheme="minorHAnsi"/>
+        </w:rPr>
         <w:br/>
         <w:t xml:space="preserve">Galaxy &lt;-&gt; </w:t>
       </w:r>
       <w:proofErr w:type="spellStart"/>
       <w:r>
+        <w:rPr>
+          <w:rFonts w:cstheme="minorHAnsi"/>
+        </w:rPr>
         <w:t>Solar</w:t>
       </w:r>
       <w:proofErr w:type="spellEnd"/>
       <w:r>
+        <w:rPr>
+          <w:rFonts w:cstheme="minorHAnsi"/>
+        </w:rPr>
         <w:t xml:space="preserve"> System &lt;-&gt; Planet</w:t>
       </w:r>
     </w:p>
     <w:p>
       <w:pPr>
-        <w:pStyle w:val="Loendilik"/>
+        <w:pStyle w:val="ListParagraph"/>
         <w:numPr>
           <w:ilvl w:val="2"/>
           <w:numId w:val="3"/>
         </w:numPr>
-      </w:pPr>
-      <w:r>
+        <w:rPr>
+          <w:rFonts w:cstheme="minorHAnsi"/>
+        </w:rPr>
+      </w:pPr>
+      <w:r>
+        <w:rPr>
+          <w:rFonts w:cstheme="minorHAnsi"/>
+        </w:rPr>
         <w:t>Mängija saab ülevõetud planeeti rünnata oma titaaniga</w:t>
       </w:r>
     </w:p>
     <w:p>
       <w:pPr>
-        <w:pStyle w:val="Loendilik"/>
+        <w:pStyle w:val="ListParagraph"/>
         <w:numPr>
           <w:ilvl w:val="3"/>
           <w:numId w:val="3"/>
         </w:numPr>
+        <w:rPr>
+          <w:rFonts w:cstheme="minorHAnsi"/>
+        </w:rPr>
       </w:pPr>
       <w:proofErr w:type="spellStart"/>
       <w:r>
+        <w:rPr>
+          <w:rFonts w:cstheme="minorHAnsi"/>
+        </w:rPr>
         <w:t>AttackView</w:t>
       </w:r>
       <w:proofErr w:type="spellEnd"/>
     </w:p>
     <w:p>
       <w:pPr>
-        <w:pStyle w:val="Loendilik"/>
+        <w:pStyle w:val="ListParagraph"/>
         <w:numPr>
           <w:ilvl w:val="2"/>
           <w:numId w:val="3"/>
         </w:numPr>
-      </w:pPr>
-      <w:r>
+        <w:rPr>
+          <w:rFonts w:cstheme="minorHAnsi"/>
+        </w:rPr>
+      </w:pPr>
+      <w:r>
+        <w:rPr>
+          <w:rFonts w:cstheme="minorHAnsi"/>
+        </w:rPr>
+        <w:lastRenderedPageBreak/>
         <w:t>Mängija saab näha oma Titaane</w:t>
       </w:r>
     </w:p>
     <w:p>
       <w:pPr>
-        <w:pStyle w:val="Loendilik"/>
+        <w:pStyle w:val="ListParagraph"/>
         <w:numPr>
           <w:ilvl w:val="2"/>
           <w:numId w:val="3"/>
         </w:numPr>
-      </w:pPr>
-      <w:r>
+        <w:rPr>
+          <w:rFonts w:cstheme="minorHAnsi"/>
+        </w:rPr>
+      </w:pPr>
+      <w:r>
+        <w:rPr>
+          <w:rFonts w:cstheme="minorHAnsi"/>
+        </w:rPr>
         <w:t>Mängija saab hankida uusi titaane</w:t>
       </w:r>
     </w:p>
     <w:p>
       <w:pPr>
-        <w:pStyle w:val="Loendilik"/>
+        <w:pStyle w:val="ListParagraph"/>
         <w:numPr>
           <w:ilvl w:val="3"/>
           <w:numId w:val="3"/>
         </w:numPr>
+        <w:rPr>
+          <w:rFonts w:cstheme="minorHAnsi"/>
+        </w:rPr>
       </w:pPr>
       <w:proofErr w:type="spellStart"/>
       <w:r>
-        <w:lastRenderedPageBreak/>
+        <w:rPr>
+          <w:rFonts w:cstheme="minorHAnsi"/>
+        </w:rPr>
         <w:t>Story</w:t>
       </w:r>
       <w:proofErr w:type="spellEnd"/>
       <w:r>
+        <w:rPr>
+          <w:rFonts w:cstheme="minorHAnsi"/>
+        </w:rPr>
         <w:t xml:space="preserve"> </w:t>
       </w:r>
       <w:proofErr w:type="spellStart"/>
       <w:r>
+        <w:rPr>
+          <w:rFonts w:cstheme="minorHAnsi"/>
+        </w:rPr>
         <w:t>Quest</w:t>
       </w:r>
       <w:proofErr w:type="spellEnd"/>
       <w:r>
+        <w:rPr>
+          <w:rFonts w:cstheme="minorHAnsi"/>
+        </w:rPr>
         <w:t xml:space="preserve"> mis on juhuarvu abil genereeritud ettekirjutatud vaadete ja tegevuste nimekirjast.</w:t>
       </w:r>
     </w:p>
     <w:p>
       <w:pPr>
-        <w:pStyle w:val="Loendilik"/>
+        <w:pStyle w:val="ListParagraph"/>
         <w:numPr>
           <w:ilvl w:val="3"/>
           <w:numId w:val="3"/>
         </w:numPr>
-      </w:pPr>
-      <w:r>
+        <w:rPr>
+          <w:rFonts w:cstheme="minorHAnsi"/>
+        </w:rPr>
+      </w:pPr>
+      <w:r>
+        <w:rPr>
+          <w:rFonts w:cstheme="minorHAnsi"/>
+        </w:rPr>
         <w:t xml:space="preserve">Ostab </w:t>
       </w:r>
       <w:proofErr w:type="spellStart"/>
       <w:r>
+        <w:rPr>
+          <w:rFonts w:cstheme="minorHAnsi"/>
+        </w:rPr>
         <w:t>Creditite</w:t>
       </w:r>
       <w:proofErr w:type="spellEnd"/>
       <w:r>
+        <w:rPr>
+          <w:rFonts w:cstheme="minorHAnsi"/>
+        </w:rPr>
         <w:t xml:space="preserve"> abil uusi titaane</w:t>
       </w:r>
     </w:p>
     <w:p>
       <w:pPr>
-        <w:pStyle w:val="Loendilik"/>
+        <w:pStyle w:val="ListParagraph"/>
         <w:numPr>
           <w:ilvl w:val="3"/>
           <w:numId w:val="3"/>
         </w:numPr>
         <w:rPr>
+          <w:rFonts w:cstheme="minorHAnsi"/>
           <w:color w:val="FF0000"/>
         </w:rPr>
       </w:pPr>
       <w:r>
         <w:rPr>
+          <w:rFonts w:cstheme="minorHAnsi"/>
           <w:color w:val="FF0000"/>
         </w:rPr>
         <w:t>Saab võimaluse osta mängijalt surnud titaani</w:t>
@@ -712,125 +1264,185 @@
     </w:p>
     <w:p>
       <w:pPr>
-        <w:pStyle w:val="Loendilik"/>
+        <w:pStyle w:val="ListParagraph"/>
         <w:numPr>
           <w:ilvl w:val="2"/>
           <w:numId w:val="3"/>
         </w:numPr>
-      </w:pPr>
-      <w:r>
+        <w:rPr>
+          <w:rFonts w:cstheme="minorHAnsi"/>
+        </w:rPr>
+      </w:pPr>
+      <w:r>
+        <w:rPr>
+          <w:rFonts w:cstheme="minorHAnsi"/>
+        </w:rPr>
         <w:t>Mängija saab näha oma surnud titaane</w:t>
       </w:r>
     </w:p>
     <w:p>
       <w:pPr>
-        <w:pStyle w:val="Loendilik"/>
+        <w:pStyle w:val="ListParagraph"/>
         <w:numPr>
           <w:ilvl w:val="1"/>
           <w:numId w:val="3"/>
         </w:numPr>
+        <w:rPr>
+          <w:rFonts w:cstheme="minorHAnsi"/>
+        </w:rPr>
       </w:pPr>
       <w:proofErr w:type="spellStart"/>
       <w:r>
+        <w:rPr>
+          <w:rFonts w:cstheme="minorHAnsi"/>
+        </w:rPr>
         <w:t>StoryQuest</w:t>
       </w:r>
       <w:proofErr w:type="spellEnd"/>
       <w:r>
+        <w:rPr>
+          <w:rFonts w:cstheme="minorHAnsi"/>
+        </w:rPr>
         <w:t xml:space="preserve"> [KLASSIS]</w:t>
       </w:r>
     </w:p>
     <w:p>
       <w:pPr>
-        <w:pStyle w:val="Loendilik"/>
+        <w:pStyle w:val="ListParagraph"/>
         <w:numPr>
           <w:ilvl w:val="2"/>
           <w:numId w:val="3"/>
         </w:numPr>
-      </w:pPr>
-      <w:r>
+        <w:rPr>
+          <w:rFonts w:cstheme="minorHAnsi"/>
+        </w:rPr>
+      </w:pPr>
+      <w:r>
+        <w:rPr>
+          <w:rFonts w:cstheme="minorHAnsi"/>
+        </w:rPr>
         <w:t>Looelemendid</w:t>
       </w:r>
     </w:p>
     <w:p>
       <w:pPr>
-        <w:pStyle w:val="Loendilik"/>
+        <w:pStyle w:val="ListParagraph"/>
         <w:numPr>
           <w:ilvl w:val="3"/>
           <w:numId w:val="3"/>
         </w:numPr>
+        <w:rPr>
+          <w:rFonts w:cstheme="minorHAnsi"/>
+        </w:rPr>
       </w:pPr>
       <w:proofErr w:type="spellStart"/>
       <w:r>
+        <w:rPr>
+          <w:rFonts w:cstheme="minorHAnsi"/>
+        </w:rPr>
         <w:t>Name</w:t>
       </w:r>
       <w:proofErr w:type="spellEnd"/>
       <w:r>
+        <w:rPr>
+          <w:rFonts w:cstheme="minorHAnsi"/>
+        </w:rPr>
         <w:t xml:space="preserve"> of </w:t>
       </w:r>
       <w:proofErr w:type="spellStart"/>
       <w:r>
+        <w:rPr>
+          <w:rFonts w:cstheme="minorHAnsi"/>
+        </w:rPr>
         <w:t>Event</w:t>
       </w:r>
       <w:proofErr w:type="spellEnd"/>
     </w:p>
     <w:p>
       <w:pPr>
-        <w:pStyle w:val="Loendilik"/>
+        <w:pStyle w:val="ListParagraph"/>
         <w:numPr>
           <w:ilvl w:val="3"/>
           <w:numId w:val="3"/>
         </w:numPr>
-      </w:pPr>
-      <w:r>
+        <w:rPr>
+          <w:rFonts w:cstheme="minorHAnsi"/>
+        </w:rPr>
+      </w:pPr>
+      <w:r>
+        <w:rPr>
+          <w:rFonts w:cstheme="minorHAnsi"/>
+        </w:rPr>
         <w:t>Image</w:t>
       </w:r>
     </w:p>
     <w:p>
       <w:pPr>
-        <w:pStyle w:val="Loendilik"/>
+        <w:pStyle w:val="ListParagraph"/>
         <w:numPr>
           <w:ilvl w:val="3"/>
           <w:numId w:val="3"/>
         </w:numPr>
+        <w:rPr>
+          <w:rFonts w:cstheme="minorHAnsi"/>
+        </w:rPr>
       </w:pPr>
       <w:proofErr w:type="spellStart"/>
       <w:r>
+        <w:rPr>
+          <w:rFonts w:cstheme="minorHAnsi"/>
+        </w:rPr>
         <w:t>Text</w:t>
       </w:r>
       <w:proofErr w:type="spellEnd"/>
     </w:p>
     <w:p>
       <w:pPr>
-        <w:pStyle w:val="Loendilik"/>
+        <w:pStyle w:val="ListParagraph"/>
         <w:numPr>
           <w:ilvl w:val="3"/>
           <w:numId w:val="3"/>
         </w:numPr>
+        <w:rPr>
+          <w:rFonts w:cstheme="minorHAnsi"/>
+        </w:rPr>
       </w:pPr>
       <w:proofErr w:type="spellStart"/>
       <w:r>
+        <w:rPr>
+          <w:rFonts w:cstheme="minorHAnsi"/>
+        </w:rPr>
         <w:t>Options</w:t>
       </w:r>
       <w:proofErr w:type="spellEnd"/>
     </w:p>
     <w:p>
       <w:pPr>
-        <w:pStyle w:val="Loendilik"/>
+        <w:pStyle w:val="ListParagraph"/>
         <w:numPr>
           <w:ilvl w:val="3"/>
           <w:numId w:val="3"/>
         </w:numPr>
-      </w:pPr>
-      <w:r>
+        <w:rPr>
+          <w:rFonts w:cstheme="minorHAnsi"/>
+        </w:rPr>
+      </w:pPr>
+      <w:r>
+        <w:rPr>
+          <w:rFonts w:cstheme="minorHAnsi"/>
+        </w:rPr>
         <w:t>Näide:</w:t>
       </w:r>
       <w:r>
+        <w:rPr>
+          <w:rFonts w:cstheme="minorHAnsi"/>
+        </w:rPr>
         <w:br/>
       </w:r>
     </w:p>
     <w:tbl>
       <w:tblPr>
-        <w:tblStyle w:val="Kontuurtabel"/>
+        <w:tblStyle w:val="TableGrid"/>
         <w:tblW w:w="0" w:type="auto"/>
         <w:tblInd w:w="2880" w:type="dxa"/>
         <w:tblLook w:val="04A0" w:firstRow="1" w:lastRow="0" w:firstColumn="1" w:lastColumn="0" w:noHBand="0" w:noVBand="1"/>
@@ -845,27 +1457,45 @@
           </w:tcPr>
           <w:p>
             <w:pPr>
-              <w:pStyle w:val="Loendilik"/>
+              <w:pStyle w:val="ListParagraph"/>
               <w:ind w:left="0"/>
+              <w:rPr>
+                <w:rFonts w:cstheme="minorHAnsi"/>
+              </w:rPr>
             </w:pPr>
             <w:proofErr w:type="spellStart"/>
             <w:r>
+              <w:rPr>
+                <w:rFonts w:cstheme="minorHAnsi"/>
+              </w:rPr>
               <w:t>Storyname</w:t>
             </w:r>
             <w:proofErr w:type="spellEnd"/>
             <w:r>
+              <w:rPr>
+                <w:rFonts w:cstheme="minorHAnsi"/>
+              </w:rPr>
               <w:t xml:space="preserve">: A </w:t>
             </w:r>
             <w:proofErr w:type="spellStart"/>
             <w:r>
+              <w:rPr>
+                <w:rFonts w:cstheme="minorHAnsi"/>
+              </w:rPr>
               <w:t>useful</w:t>
             </w:r>
             <w:proofErr w:type="spellEnd"/>
             <w:r>
-              <w:t xml:space="preserve"> </w:t>
-            </w:r>
-            <w:proofErr w:type="spellStart"/>
-            <w:r>
+              <w:rPr>
+                <w:rFonts w:cstheme="minorHAnsi"/>
+              </w:rPr>
+              <w:t xml:space="preserve"> </w:t>
+            </w:r>
+            <w:proofErr w:type="spellStart"/>
+            <w:r>
+              <w:rPr>
+                <w:rFonts w:cstheme="minorHAnsi"/>
+              </w:rPr>
               <w:t>fool</w:t>
             </w:r>
             <w:proofErr w:type="spellEnd"/>
@@ -879,10 +1509,16 @@
           </w:tcPr>
           <w:p>
             <w:pPr>
-              <w:pStyle w:val="Loendilik"/>
+              <w:pStyle w:val="ListParagraph"/>
               <w:ind w:left="0"/>
+              <w:rPr>
+                <w:rFonts w:cstheme="minorHAnsi"/>
+              </w:rPr>
             </w:pPr>
             <w:r>
+              <w:rPr>
+                <w:rFonts w:cstheme="minorHAnsi"/>
+              </w:rPr>
               <w:t>&lt;-&gt;</w:t>
             </w:r>
           </w:p>
@@ -895,450 +1531,786 @@
           </w:tcPr>
           <w:p>
             <w:pPr>
-              <w:pStyle w:val="Loendilik"/>
+              <w:pStyle w:val="ListParagraph"/>
               <w:ind w:left="0"/>
+              <w:rPr>
+                <w:rFonts w:cstheme="minorHAnsi"/>
+              </w:rPr>
             </w:pPr>
             <w:proofErr w:type="spellStart"/>
             <w:r>
+              <w:rPr>
+                <w:rFonts w:cstheme="minorHAnsi"/>
+              </w:rPr>
               <w:t>You</w:t>
             </w:r>
             <w:proofErr w:type="spellEnd"/>
             <w:r>
-              <w:t xml:space="preserve"> </w:t>
-            </w:r>
-            <w:proofErr w:type="spellStart"/>
-            <w:r>
+              <w:rPr>
+                <w:rFonts w:cstheme="minorHAnsi"/>
+              </w:rPr>
+              <w:t xml:space="preserve"> </w:t>
+            </w:r>
+            <w:proofErr w:type="spellStart"/>
+            <w:r>
+              <w:rPr>
+                <w:rFonts w:cstheme="minorHAnsi"/>
+              </w:rPr>
               <w:t>come</w:t>
             </w:r>
             <w:proofErr w:type="spellEnd"/>
             <w:r>
-              <w:t xml:space="preserve"> </w:t>
-            </w:r>
-            <w:proofErr w:type="spellStart"/>
-            <w:r>
+              <w:rPr>
+                <w:rFonts w:cstheme="minorHAnsi"/>
+              </w:rPr>
+              <w:t xml:space="preserve"> </w:t>
+            </w:r>
+            <w:proofErr w:type="spellStart"/>
+            <w:r>
+              <w:rPr>
+                <w:rFonts w:cstheme="minorHAnsi"/>
+              </w:rPr>
               <w:t>across</w:t>
             </w:r>
             <w:proofErr w:type="spellEnd"/>
             <w:r>
+              <w:rPr>
+                <w:rFonts w:cstheme="minorHAnsi"/>
+              </w:rPr>
               <w:t xml:space="preserve"> a </w:t>
             </w:r>
             <w:proofErr w:type="spellStart"/>
             <w:r>
+              <w:rPr>
+                <w:rFonts w:cstheme="minorHAnsi"/>
+              </w:rPr>
               <w:t>vaga</w:t>
             </w:r>
             <w:r>
+              <w:rPr>
+                <w:rFonts w:cstheme="minorHAnsi"/>
+              </w:rPr>
               <w:t>bond</w:t>
             </w:r>
             <w:proofErr w:type="spellEnd"/>
             <w:r>
+              <w:rPr>
+                <w:rFonts w:cstheme="minorHAnsi"/>
+              </w:rPr>
               <w:t xml:space="preserve"> in a </w:t>
             </w:r>
             <w:proofErr w:type="spellStart"/>
             <w:r>
+              <w:rPr>
+                <w:rFonts w:cstheme="minorHAnsi"/>
+              </w:rPr>
               <w:t>distant</w:t>
             </w:r>
             <w:proofErr w:type="spellEnd"/>
             <w:r>
-              <w:t xml:space="preserve"> </w:t>
-            </w:r>
-            <w:proofErr w:type="spellStart"/>
-            <w:r>
+              <w:rPr>
+                <w:rFonts w:cstheme="minorHAnsi"/>
+              </w:rPr>
+              <w:t xml:space="preserve"> </w:t>
+            </w:r>
+            <w:proofErr w:type="spellStart"/>
+            <w:r>
+              <w:rPr>
+                <w:rFonts w:cstheme="minorHAnsi"/>
+              </w:rPr>
               <w:t>system</w:t>
             </w:r>
             <w:proofErr w:type="spellEnd"/>
             <w:r>
+              <w:rPr>
+                <w:rFonts w:cstheme="minorHAnsi"/>
+              </w:rPr>
               <w:t xml:space="preserve"> [</w:t>
             </w:r>
             <w:proofErr w:type="spellStart"/>
             <w:r>
+              <w:rPr>
+                <w:rFonts w:cstheme="minorHAnsi"/>
+              </w:rPr>
               <w:t>this.system</w:t>
             </w:r>
             <w:proofErr w:type="spellEnd"/>
             <w:r>
+              <w:rPr>
+                <w:rFonts w:cstheme="minorHAnsi"/>
+              </w:rPr>
               <w:t xml:space="preserve">] </w:t>
             </w:r>
             <w:proofErr w:type="spellStart"/>
             <w:r>
+              <w:rPr>
+                <w:rFonts w:cstheme="minorHAnsi"/>
+              </w:rPr>
               <w:t>he</w:t>
             </w:r>
             <w:proofErr w:type="spellEnd"/>
             <w:r>
-              <w:t xml:space="preserve"> </w:t>
-            </w:r>
-            <w:proofErr w:type="spellStart"/>
-            <w:r>
+              <w:rPr>
+                <w:rFonts w:cstheme="minorHAnsi"/>
+              </w:rPr>
+              <w:t xml:space="preserve"> </w:t>
+            </w:r>
+            <w:proofErr w:type="spellStart"/>
+            <w:r>
+              <w:rPr>
+                <w:rFonts w:cstheme="minorHAnsi"/>
+              </w:rPr>
               <w:t>offers</w:t>
             </w:r>
             <w:proofErr w:type="spellEnd"/>
             <w:r>
-              <w:t xml:space="preserve"> </w:t>
-            </w:r>
-            <w:proofErr w:type="spellStart"/>
-            <w:r>
+              <w:rPr>
+                <w:rFonts w:cstheme="minorHAnsi"/>
+              </w:rPr>
+              <w:t xml:space="preserve"> </w:t>
+            </w:r>
+            <w:proofErr w:type="spellStart"/>
+            <w:r>
+              <w:rPr>
+                <w:rFonts w:cstheme="minorHAnsi"/>
+              </w:rPr>
               <w:t>you</w:t>
             </w:r>
             <w:proofErr w:type="spellEnd"/>
             <w:r>
+              <w:rPr>
+                <w:rFonts w:cstheme="minorHAnsi"/>
+              </w:rPr>
               <w:t xml:space="preserve"> a </w:t>
             </w:r>
             <w:proofErr w:type="spellStart"/>
             <w:r>
+              <w:rPr>
+                <w:rFonts w:cstheme="minorHAnsi"/>
+              </w:rPr>
               <w:t>suspicious</w:t>
             </w:r>
             <w:proofErr w:type="spellEnd"/>
             <w:r>
+              <w:rPr>
+                <w:rFonts w:cstheme="minorHAnsi"/>
+              </w:rPr>
               <w:t xml:space="preserve">, </w:t>
             </w:r>
             <w:proofErr w:type="spellStart"/>
             <w:r>
+              <w:rPr>
+                <w:rFonts w:cstheme="minorHAnsi"/>
+              </w:rPr>
               <w:t>yet</w:t>
             </w:r>
             <w:proofErr w:type="spellEnd"/>
             <w:r>
-              <w:t xml:space="preserve"> </w:t>
-            </w:r>
-            <w:proofErr w:type="spellStart"/>
-            <w:r>
+              <w:rPr>
+                <w:rFonts w:cstheme="minorHAnsi"/>
+              </w:rPr>
+              <w:t xml:space="preserve"> </w:t>
+            </w:r>
+            <w:proofErr w:type="spellStart"/>
+            <w:r>
+              <w:rPr>
+                <w:rFonts w:cstheme="minorHAnsi"/>
+              </w:rPr>
               <w:t>small</w:t>
             </w:r>
             <w:proofErr w:type="spellEnd"/>
             <w:r>
-              <w:t xml:space="preserve"> </w:t>
-            </w:r>
-            <w:proofErr w:type="spellStart"/>
-            <w:r>
+              <w:rPr>
+                <w:rFonts w:cstheme="minorHAnsi"/>
+              </w:rPr>
+              <w:t xml:space="preserve"> </w:t>
+            </w:r>
+            <w:proofErr w:type="spellStart"/>
+            <w:r>
+              <w:rPr>
+                <w:rFonts w:cstheme="minorHAnsi"/>
+              </w:rPr>
               <w:t>object</w:t>
             </w:r>
             <w:proofErr w:type="spellEnd"/>
             <w:r>
+              <w:rPr>
+                <w:rFonts w:cstheme="minorHAnsi"/>
+              </w:rPr>
               <w:t xml:space="preserve">. </w:t>
             </w:r>
             <w:proofErr w:type="spellStart"/>
             <w:r>
+              <w:rPr>
+                <w:rFonts w:cstheme="minorHAnsi"/>
+              </w:rPr>
               <w:t>He</w:t>
             </w:r>
             <w:proofErr w:type="spellEnd"/>
             <w:r>
-              <w:t xml:space="preserve"> </w:t>
-            </w:r>
-            <w:proofErr w:type="spellStart"/>
-            <w:r>
+              <w:rPr>
+                <w:rFonts w:cstheme="minorHAnsi"/>
+              </w:rPr>
+              <w:t xml:space="preserve"> </w:t>
+            </w:r>
+            <w:proofErr w:type="spellStart"/>
+            <w:r>
+              <w:rPr>
+                <w:rFonts w:cstheme="minorHAnsi"/>
+              </w:rPr>
               <w:t>claims</w:t>
             </w:r>
             <w:proofErr w:type="spellEnd"/>
             <w:r>
-              <w:t xml:space="preserve"> </w:t>
-            </w:r>
-            <w:proofErr w:type="spellStart"/>
-            <w:r>
+              <w:rPr>
+                <w:rFonts w:cstheme="minorHAnsi"/>
+              </w:rPr>
+              <w:t xml:space="preserve"> </w:t>
+            </w:r>
+            <w:proofErr w:type="spellStart"/>
+            <w:r>
+              <w:rPr>
+                <w:rFonts w:cstheme="minorHAnsi"/>
+              </w:rPr>
               <w:t>it</w:t>
             </w:r>
             <w:proofErr w:type="spellEnd"/>
             <w:r>
-              <w:t xml:space="preserve"> </w:t>
-            </w:r>
-            <w:proofErr w:type="spellStart"/>
-            <w:r>
+              <w:rPr>
+                <w:rFonts w:cstheme="minorHAnsi"/>
+              </w:rPr>
+              <w:t xml:space="preserve"> </w:t>
+            </w:r>
+            <w:proofErr w:type="spellStart"/>
+            <w:r>
+              <w:rPr>
+                <w:rFonts w:cstheme="minorHAnsi"/>
+              </w:rPr>
               <w:t>has</w:t>
             </w:r>
             <w:proofErr w:type="spellEnd"/>
             <w:r>
-              <w:t xml:space="preserve"> </w:t>
-            </w:r>
-            <w:proofErr w:type="spellStart"/>
-            <w:r>
+              <w:rPr>
+                <w:rFonts w:cstheme="minorHAnsi"/>
+              </w:rPr>
+              <w:t xml:space="preserve"> </w:t>
+            </w:r>
+            <w:proofErr w:type="spellStart"/>
+            <w:r>
+              <w:rPr>
+                <w:rFonts w:cstheme="minorHAnsi"/>
+              </w:rPr>
               <w:t>traveled</w:t>
             </w:r>
             <w:proofErr w:type="spellEnd"/>
             <w:r>
-              <w:t xml:space="preserve"> </w:t>
-            </w:r>
-            <w:proofErr w:type="spellStart"/>
-            <w:r>
+              <w:rPr>
+                <w:rFonts w:cstheme="minorHAnsi"/>
+              </w:rPr>
+              <w:t xml:space="preserve"> </w:t>
+            </w:r>
+            <w:proofErr w:type="spellStart"/>
+            <w:r>
+              <w:rPr>
+                <w:rFonts w:cstheme="minorHAnsi"/>
+              </w:rPr>
               <w:t>far</w:t>
             </w:r>
             <w:proofErr w:type="spellEnd"/>
             <w:r>
+              <w:rPr>
+                <w:rFonts w:cstheme="minorHAnsi"/>
+              </w:rPr>
               <w:t xml:space="preserve"> and </w:t>
             </w:r>
             <w:proofErr w:type="spellStart"/>
             <w:r>
+              <w:rPr>
+                <w:rFonts w:cstheme="minorHAnsi"/>
+              </w:rPr>
               <w:t>wide</w:t>
             </w:r>
             <w:proofErr w:type="spellEnd"/>
             <w:r>
+              <w:rPr>
+                <w:rFonts w:cstheme="minorHAnsi"/>
+              </w:rPr>
               <w:t xml:space="preserve">, </w:t>
             </w:r>
             <w:proofErr w:type="spellStart"/>
             <w:r>
+              <w:rPr>
+                <w:rFonts w:cstheme="minorHAnsi"/>
+              </w:rPr>
               <w:t>but</w:t>
             </w:r>
             <w:proofErr w:type="spellEnd"/>
             <w:r>
-              <w:t xml:space="preserve"> </w:t>
-            </w:r>
-            <w:proofErr w:type="spellStart"/>
-            <w:r>
+              <w:rPr>
+                <w:rFonts w:cstheme="minorHAnsi"/>
+              </w:rPr>
+              <w:t xml:space="preserve"> </w:t>
+            </w:r>
+            <w:proofErr w:type="spellStart"/>
+            <w:r>
+              <w:rPr>
+                <w:rFonts w:cstheme="minorHAnsi"/>
+              </w:rPr>
               <w:t>cannot</w:t>
             </w:r>
             <w:proofErr w:type="spellEnd"/>
             <w:r>
-              <w:t xml:space="preserve"> </w:t>
-            </w:r>
-            <w:proofErr w:type="spellStart"/>
-            <w:r>
+              <w:rPr>
+                <w:rFonts w:cstheme="minorHAnsi"/>
+              </w:rPr>
+              <w:t xml:space="preserve"> </w:t>
+            </w:r>
+            <w:proofErr w:type="spellStart"/>
+            <w:r>
+              <w:rPr>
+                <w:rFonts w:cstheme="minorHAnsi"/>
+              </w:rPr>
               <w:t>find</w:t>
             </w:r>
             <w:proofErr w:type="spellEnd"/>
             <w:r>
-              <w:t xml:space="preserve"> </w:t>
-            </w:r>
-            <w:proofErr w:type="spellStart"/>
-            <w:r>
+              <w:rPr>
+                <w:rFonts w:cstheme="minorHAnsi"/>
+              </w:rPr>
+              <w:t xml:space="preserve"> </w:t>
+            </w:r>
+            <w:proofErr w:type="spellStart"/>
+            <w:r>
+              <w:rPr>
+                <w:rFonts w:cstheme="minorHAnsi"/>
+              </w:rPr>
               <w:t>the</w:t>
             </w:r>
             <w:proofErr w:type="spellEnd"/>
             <w:r>
-              <w:t xml:space="preserve"> </w:t>
-            </w:r>
-            <w:proofErr w:type="spellStart"/>
-            <w:r>
+              <w:rPr>
+                <w:rFonts w:cstheme="minorHAnsi"/>
+              </w:rPr>
+              <w:t xml:space="preserve"> </w:t>
+            </w:r>
+            <w:proofErr w:type="spellStart"/>
+            <w:r>
+              <w:rPr>
+                <w:rFonts w:cstheme="minorHAnsi"/>
+              </w:rPr>
               <w:t>key</w:t>
             </w:r>
             <w:proofErr w:type="spellEnd"/>
             <w:r>
-              <w:t xml:space="preserve"> </w:t>
-            </w:r>
-            <w:proofErr w:type="spellStart"/>
-            <w:r>
+              <w:rPr>
+                <w:rFonts w:cstheme="minorHAnsi"/>
+              </w:rPr>
+              <w:t xml:space="preserve"> </w:t>
+            </w:r>
+            <w:proofErr w:type="spellStart"/>
+            <w:r>
+              <w:rPr>
+                <w:rFonts w:cstheme="minorHAnsi"/>
+              </w:rPr>
               <w:t>to</w:t>
             </w:r>
             <w:proofErr w:type="spellEnd"/>
             <w:r>
-              <w:t xml:space="preserve"> </w:t>
-            </w:r>
-            <w:proofErr w:type="spellStart"/>
-            <w:r>
+              <w:rPr>
+                <w:rFonts w:cstheme="minorHAnsi"/>
+              </w:rPr>
+              <w:t xml:space="preserve"> </w:t>
+            </w:r>
+            <w:proofErr w:type="spellStart"/>
+            <w:r>
+              <w:rPr>
+                <w:rFonts w:cstheme="minorHAnsi"/>
+              </w:rPr>
               <w:t>open</w:t>
             </w:r>
             <w:proofErr w:type="spellEnd"/>
             <w:r>
-              <w:t xml:space="preserve"> </w:t>
-            </w:r>
-            <w:proofErr w:type="spellStart"/>
-            <w:r>
+              <w:rPr>
+                <w:rFonts w:cstheme="minorHAnsi"/>
+              </w:rPr>
+              <w:t xml:space="preserve"> </w:t>
+            </w:r>
+            <w:proofErr w:type="spellStart"/>
+            <w:r>
+              <w:rPr>
+                <w:rFonts w:cstheme="minorHAnsi"/>
+              </w:rPr>
               <w:t>it</w:t>
             </w:r>
             <w:proofErr w:type="spellEnd"/>
             <w:r>
+              <w:rPr>
+                <w:rFonts w:cstheme="minorHAnsi"/>
+              </w:rPr>
               <w:t xml:space="preserve">. Hei s sellingi t </w:t>
             </w:r>
             <w:proofErr w:type="spellStart"/>
             <w:r>
+              <w:rPr>
+                <w:rFonts w:cstheme="minorHAnsi"/>
+              </w:rPr>
               <w:t>because</w:t>
             </w:r>
             <w:proofErr w:type="spellEnd"/>
             <w:r>
-              <w:t xml:space="preserve"> </w:t>
-            </w:r>
-            <w:proofErr w:type="spellStart"/>
-            <w:r>
+              <w:rPr>
+                <w:rFonts w:cstheme="minorHAnsi"/>
+              </w:rPr>
+              <w:t xml:space="preserve"> </w:t>
+            </w:r>
+            <w:proofErr w:type="spellStart"/>
+            <w:r>
+              <w:rPr>
+                <w:rFonts w:cstheme="minorHAnsi"/>
+              </w:rPr>
               <w:t>to</w:t>
             </w:r>
             <w:proofErr w:type="spellEnd"/>
             <w:r>
-              <w:t xml:space="preserve"> </w:t>
-            </w:r>
-            <w:proofErr w:type="spellStart"/>
-            <w:r>
+              <w:rPr>
+                <w:rFonts w:cstheme="minorHAnsi"/>
+              </w:rPr>
+              <w:t xml:space="preserve"> </w:t>
+            </w:r>
+            <w:proofErr w:type="spellStart"/>
+            <w:r>
+              <w:rPr>
+                <w:rFonts w:cstheme="minorHAnsi"/>
+              </w:rPr>
               <w:t>run</w:t>
             </w:r>
             <w:proofErr w:type="spellEnd"/>
             <w:r>
-              <w:t xml:space="preserve"> </w:t>
-            </w:r>
-            <w:proofErr w:type="spellStart"/>
-            <w:r>
+              <w:rPr>
+                <w:rFonts w:cstheme="minorHAnsi"/>
+              </w:rPr>
+              <w:t xml:space="preserve"> </w:t>
+            </w:r>
+            <w:proofErr w:type="spellStart"/>
+            <w:r>
+              <w:rPr>
+                <w:rFonts w:cstheme="minorHAnsi"/>
+              </w:rPr>
               <w:t>such</w:t>
             </w:r>
             <w:proofErr w:type="spellEnd"/>
             <w:r>
+              <w:rPr>
+                <w:rFonts w:cstheme="minorHAnsi"/>
+              </w:rPr>
               <w:t xml:space="preserve"> a </w:t>
             </w:r>
             <w:proofErr w:type="spellStart"/>
             <w:r>
+              <w:rPr>
+                <w:rFonts w:cstheme="minorHAnsi"/>
+              </w:rPr>
               <w:t>foolish</w:t>
             </w:r>
             <w:proofErr w:type="spellEnd"/>
             <w:r>
-              <w:t xml:space="preserve"> </w:t>
-            </w:r>
-            <w:proofErr w:type="spellStart"/>
-            <w:r>
+              <w:rPr>
+                <w:rFonts w:cstheme="minorHAnsi"/>
+              </w:rPr>
+              <w:t xml:space="preserve"> </w:t>
+            </w:r>
+            <w:proofErr w:type="spellStart"/>
+            <w:r>
+              <w:rPr>
+                <w:rFonts w:cstheme="minorHAnsi"/>
+              </w:rPr>
               <w:t>quest</w:t>
             </w:r>
             <w:proofErr w:type="spellEnd"/>
             <w:r>
-              <w:t xml:space="preserve"> </w:t>
-            </w:r>
-            <w:proofErr w:type="spellStart"/>
-            <w:r>
+              <w:rPr>
+                <w:rFonts w:cstheme="minorHAnsi"/>
+              </w:rPr>
+              <w:t xml:space="preserve"> </w:t>
+            </w:r>
+            <w:proofErr w:type="spellStart"/>
+            <w:r>
+              <w:rPr>
+                <w:rFonts w:cstheme="minorHAnsi"/>
+              </w:rPr>
               <w:t>for</w:t>
             </w:r>
             <w:proofErr w:type="spellEnd"/>
             <w:r>
-              <w:t xml:space="preserve"> </w:t>
-            </w:r>
-            <w:proofErr w:type="spellStart"/>
-            <w:r>
+              <w:rPr>
+                <w:rFonts w:cstheme="minorHAnsi"/>
+              </w:rPr>
+              <w:t xml:space="preserve"> </w:t>
+            </w:r>
+            <w:proofErr w:type="spellStart"/>
+            <w:r>
+              <w:rPr>
+                <w:rFonts w:cstheme="minorHAnsi"/>
+              </w:rPr>
               <w:t>most</w:t>
             </w:r>
             <w:proofErr w:type="spellEnd"/>
             <w:r>
+              <w:rPr>
+                <w:rFonts w:cstheme="minorHAnsi"/>
+              </w:rPr>
               <w:t xml:space="preserve"> of </w:t>
             </w:r>
             <w:proofErr w:type="spellStart"/>
             <w:r>
+              <w:rPr>
+                <w:rFonts w:cstheme="minorHAnsi"/>
+              </w:rPr>
               <w:t>their</w:t>
             </w:r>
             <w:proofErr w:type="spellEnd"/>
             <w:r>
-              <w:t xml:space="preserve"> </w:t>
-            </w:r>
-            <w:proofErr w:type="spellStart"/>
-            <w:r>
+              <w:rPr>
+                <w:rFonts w:cstheme="minorHAnsi"/>
+              </w:rPr>
+              <w:t xml:space="preserve"> </w:t>
+            </w:r>
+            <w:proofErr w:type="spellStart"/>
+            <w:r>
+              <w:rPr>
+                <w:rFonts w:cstheme="minorHAnsi"/>
+              </w:rPr>
               <w:t>life</w:t>
             </w:r>
             <w:proofErr w:type="spellEnd"/>
             <w:r>
+              <w:rPr>
+                <w:rFonts w:cstheme="minorHAnsi"/>
+              </w:rPr>
               <w:t xml:space="preserve">, </w:t>
             </w:r>
             <w:proofErr w:type="spellStart"/>
             <w:r>
+              <w:rPr>
+                <w:rFonts w:cstheme="minorHAnsi"/>
+              </w:rPr>
               <w:t>has</w:t>
             </w:r>
             <w:proofErr w:type="spellEnd"/>
             <w:r>
-              <w:t xml:space="preserve"> </w:t>
-            </w:r>
-            <w:proofErr w:type="spellStart"/>
-            <w:r>
+              <w:rPr>
+                <w:rFonts w:cstheme="minorHAnsi"/>
+              </w:rPr>
+              <w:t xml:space="preserve"> </w:t>
+            </w:r>
+            <w:proofErr w:type="spellStart"/>
+            <w:r>
+              <w:rPr>
+                <w:rFonts w:cstheme="minorHAnsi"/>
+              </w:rPr>
               <w:t>been</w:t>
             </w:r>
             <w:proofErr w:type="spellEnd"/>
             <w:r>
-              <w:t xml:space="preserve"> </w:t>
-            </w:r>
-            <w:proofErr w:type="spellStart"/>
-            <w:r>
+              <w:rPr>
+                <w:rFonts w:cstheme="minorHAnsi"/>
+              </w:rPr>
+              <w:t xml:space="preserve"> </w:t>
+            </w:r>
+            <w:proofErr w:type="spellStart"/>
+            <w:r>
+              <w:rPr>
+                <w:rFonts w:cstheme="minorHAnsi"/>
+              </w:rPr>
               <w:t>for</w:t>
             </w:r>
             <w:proofErr w:type="spellEnd"/>
             <w:r>
-              <w:t xml:space="preserve"> </w:t>
-            </w:r>
-            <w:proofErr w:type="spellStart"/>
-            <w:r>
+              <w:rPr>
+                <w:rFonts w:cstheme="minorHAnsi"/>
+              </w:rPr>
+              <w:t xml:space="preserve"> </w:t>
+            </w:r>
+            <w:proofErr w:type="spellStart"/>
+            <w:r>
+              <w:rPr>
+                <w:rFonts w:cstheme="minorHAnsi"/>
+              </w:rPr>
               <w:t>not</w:t>
             </w:r>
             <w:proofErr w:type="spellEnd"/>
             <w:r>
+              <w:rPr>
+                <w:rFonts w:cstheme="minorHAnsi"/>
+              </w:rPr>
               <w:t xml:space="preserve">, and </w:t>
             </w:r>
             <w:proofErr w:type="spellStart"/>
             <w:r>
+              <w:rPr>
+                <w:rFonts w:cstheme="minorHAnsi"/>
+              </w:rPr>
               <w:t>is</w:t>
             </w:r>
             <w:proofErr w:type="spellEnd"/>
             <w:r>
+              <w:rPr>
+                <w:rFonts w:cstheme="minorHAnsi"/>
+              </w:rPr>
               <w:t xml:space="preserve"> sellingi t </w:t>
             </w:r>
             <w:proofErr w:type="spellStart"/>
             <w:r>
+              <w:rPr>
+                <w:rFonts w:cstheme="minorHAnsi"/>
+              </w:rPr>
               <w:t>to</w:t>
             </w:r>
             <w:proofErr w:type="spellEnd"/>
             <w:r>
-              <w:t xml:space="preserve"> </w:t>
-            </w:r>
-            <w:proofErr w:type="spellStart"/>
-            <w:r>
+              <w:rPr>
+                <w:rFonts w:cstheme="minorHAnsi"/>
+              </w:rPr>
+              <w:t xml:space="preserve"> </w:t>
+            </w:r>
+            <w:proofErr w:type="spellStart"/>
+            <w:r>
+              <w:rPr>
+                <w:rFonts w:cstheme="minorHAnsi"/>
+              </w:rPr>
               <w:t>enjoy</w:t>
             </w:r>
             <w:proofErr w:type="spellEnd"/>
             <w:r>
-              <w:t xml:space="preserve"> </w:t>
-            </w:r>
-            <w:proofErr w:type="spellStart"/>
-            <w:r>
+              <w:rPr>
+                <w:rFonts w:cstheme="minorHAnsi"/>
+              </w:rPr>
+              <w:t xml:space="preserve"> </w:t>
+            </w:r>
+            <w:proofErr w:type="spellStart"/>
+            <w:r>
+              <w:rPr>
+                <w:rFonts w:cstheme="minorHAnsi"/>
+              </w:rPr>
               <w:t>what</w:t>
             </w:r>
             <w:proofErr w:type="spellEnd"/>
             <w:r>
-              <w:t xml:space="preserve"> </w:t>
-            </w:r>
-            <w:proofErr w:type="spellStart"/>
-            <w:r>
+              <w:rPr>
+                <w:rFonts w:cstheme="minorHAnsi"/>
+              </w:rPr>
+              <w:t xml:space="preserve"> </w:t>
+            </w:r>
+            <w:proofErr w:type="spellStart"/>
+            <w:r>
+              <w:rPr>
+                <w:rFonts w:cstheme="minorHAnsi"/>
+              </w:rPr>
               <w:t>little</w:t>
             </w:r>
             <w:proofErr w:type="spellEnd"/>
             <w:r>
-              <w:t xml:space="preserve"> </w:t>
-            </w:r>
-            <w:proofErr w:type="spellStart"/>
-            <w:r>
+              <w:rPr>
+                <w:rFonts w:cstheme="minorHAnsi"/>
+              </w:rPr>
+              <w:t xml:space="preserve"> </w:t>
+            </w:r>
+            <w:proofErr w:type="spellStart"/>
+            <w:r>
+              <w:rPr>
+                <w:rFonts w:cstheme="minorHAnsi"/>
+              </w:rPr>
               <w:t>he</w:t>
             </w:r>
             <w:proofErr w:type="spellEnd"/>
             <w:r>
-              <w:t xml:space="preserve"> </w:t>
-            </w:r>
-            <w:proofErr w:type="spellStart"/>
-            <w:r>
+              <w:rPr>
+                <w:rFonts w:cstheme="minorHAnsi"/>
+              </w:rPr>
+              <w:t xml:space="preserve"> </w:t>
+            </w:r>
+            <w:proofErr w:type="spellStart"/>
+            <w:r>
+              <w:rPr>
+                <w:rFonts w:cstheme="minorHAnsi"/>
+              </w:rPr>
               <w:t>can</w:t>
             </w:r>
             <w:proofErr w:type="spellEnd"/>
             <w:r>
-              <w:t xml:space="preserve"> </w:t>
-            </w:r>
-            <w:proofErr w:type="spellStart"/>
-            <w:r>
+              <w:rPr>
+                <w:rFonts w:cstheme="minorHAnsi"/>
+              </w:rPr>
+              <w:t xml:space="preserve"> </w:t>
+            </w:r>
+            <w:proofErr w:type="spellStart"/>
+            <w:r>
+              <w:rPr>
+                <w:rFonts w:cstheme="minorHAnsi"/>
+              </w:rPr>
               <w:t>get</w:t>
             </w:r>
             <w:proofErr w:type="spellEnd"/>
             <w:r>
-              <w:t xml:space="preserve"> </w:t>
-            </w:r>
-            <w:proofErr w:type="spellStart"/>
-            <w:r>
+              <w:rPr>
+                <w:rFonts w:cstheme="minorHAnsi"/>
+              </w:rPr>
+              <w:t xml:space="preserve"> </w:t>
+            </w:r>
+            <w:proofErr w:type="spellStart"/>
+            <w:r>
+              <w:rPr>
+                <w:rFonts w:cstheme="minorHAnsi"/>
+              </w:rPr>
               <w:t>for</w:t>
             </w:r>
             <w:proofErr w:type="spellEnd"/>
             <w:r>
-              <w:t xml:space="preserve"> </w:t>
-            </w:r>
-            <w:proofErr w:type="spellStart"/>
-            <w:r>
+              <w:rPr>
+                <w:rFonts w:cstheme="minorHAnsi"/>
+              </w:rPr>
+              <w:t xml:space="preserve"> </w:t>
+            </w:r>
+            <w:proofErr w:type="spellStart"/>
+            <w:r>
+              <w:rPr>
+                <w:rFonts w:cstheme="minorHAnsi"/>
+              </w:rPr>
               <w:t>it</w:t>
             </w:r>
             <w:proofErr w:type="spellEnd"/>
             <w:r>
+              <w:rPr>
+                <w:rFonts w:cstheme="minorHAnsi"/>
+              </w:rPr>
               <w:t xml:space="preserve">. </w:t>
             </w:r>
             <w:proofErr w:type="spellStart"/>
             <w:r>
+              <w:rPr>
+                <w:rFonts w:cstheme="minorHAnsi"/>
+              </w:rPr>
               <w:t>What</w:t>
             </w:r>
             <w:proofErr w:type="spellEnd"/>
             <w:r>
+              <w:rPr>
+                <w:rFonts w:cstheme="minorHAnsi"/>
+              </w:rPr>
               <w:t xml:space="preserve"> do </w:t>
             </w:r>
             <w:proofErr w:type="spellStart"/>
             <w:r>
+              <w:rPr>
+                <w:rFonts w:cstheme="minorHAnsi"/>
+              </w:rPr>
               <w:t>you</w:t>
             </w:r>
             <w:proofErr w:type="spellEnd"/>
             <w:r>
+              <w:rPr>
+                <w:rFonts w:cstheme="minorHAnsi"/>
+              </w:rPr>
               <w:t xml:space="preserve"> do?</w:t>
             </w:r>
           </w:p>
@@ -1351,92 +2323,158 @@
           </w:tcPr>
           <w:p>
             <w:pPr>
-              <w:pStyle w:val="Loendilik"/>
+              <w:pStyle w:val="ListParagraph"/>
               <w:ind w:left="0"/>
+              <w:rPr>
+                <w:rFonts w:cstheme="minorHAnsi"/>
+              </w:rPr>
             </w:pPr>
             <w:r>
+              <w:rPr>
+                <w:rFonts w:cstheme="minorHAnsi"/>
+              </w:rPr>
               <w:t>&lt;</w:t>
             </w:r>
             <w:proofErr w:type="spellStart"/>
             <w:r>
+              <w:rPr>
+                <w:rFonts w:cstheme="minorHAnsi"/>
+              </w:rPr>
               <w:t>Buy</w:t>
             </w:r>
             <w:proofErr w:type="spellEnd"/>
             <w:r>
-              <w:t xml:space="preserve"> </w:t>
-            </w:r>
-            <w:proofErr w:type="spellStart"/>
-            <w:r>
+              <w:rPr>
+                <w:rFonts w:cstheme="minorHAnsi"/>
+              </w:rPr>
+              <w:t xml:space="preserve"> </w:t>
+            </w:r>
+            <w:proofErr w:type="spellStart"/>
+            <w:r>
+              <w:rPr>
+                <w:rFonts w:cstheme="minorHAnsi"/>
+              </w:rPr>
               <w:t>it</w:t>
             </w:r>
             <w:proofErr w:type="spellEnd"/>
             <w:r>
-              <w:t xml:space="preserve"> </w:t>
-            </w:r>
-            <w:proofErr w:type="spellStart"/>
-            <w:r>
+              <w:rPr>
+                <w:rFonts w:cstheme="minorHAnsi"/>
+              </w:rPr>
+              <w:t xml:space="preserve"> </w:t>
+            </w:r>
+            <w:proofErr w:type="spellStart"/>
+            <w:r>
+              <w:rPr>
+                <w:rFonts w:cstheme="minorHAnsi"/>
+              </w:rPr>
               <w:t>for</w:t>
             </w:r>
             <w:proofErr w:type="spellEnd"/>
             <w:r>
+              <w:rPr>
+                <w:rFonts w:cstheme="minorHAnsi"/>
+              </w:rPr>
               <w:t xml:space="preserve"> X </w:t>
             </w:r>
             <w:proofErr w:type="spellStart"/>
             <w:r>
+              <w:rPr>
+                <w:rFonts w:cstheme="minorHAnsi"/>
+              </w:rPr>
               <w:t>credits</w:t>
             </w:r>
             <w:proofErr w:type="spellEnd"/>
             <w:r>
+              <w:rPr>
+                <w:rFonts w:cstheme="minorHAnsi"/>
+              </w:rPr>
               <w:t>&gt;</w:t>
             </w:r>
           </w:p>
           <w:p>
             <w:pPr>
-              <w:pStyle w:val="Loendilik"/>
+              <w:pStyle w:val="ListParagraph"/>
               <w:ind w:left="0"/>
+              <w:rPr>
+                <w:rFonts w:cstheme="minorHAnsi"/>
+              </w:rPr>
             </w:pPr>
             <w:r>
+              <w:rPr>
+                <w:rFonts w:cstheme="minorHAnsi"/>
+              </w:rPr>
               <w:t xml:space="preserve">&lt;take </w:t>
             </w:r>
             <w:proofErr w:type="spellStart"/>
             <w:r>
+              <w:rPr>
+                <w:rFonts w:cstheme="minorHAnsi"/>
+              </w:rPr>
               <w:t>it</w:t>
             </w:r>
             <w:proofErr w:type="spellEnd"/>
             <w:r>
+              <w:rPr>
+                <w:rFonts w:cstheme="minorHAnsi"/>
+              </w:rPr>
               <w:t>&gt;</w:t>
             </w:r>
           </w:p>
           <w:p>
             <w:pPr>
-              <w:pStyle w:val="Loendilik"/>
+              <w:pStyle w:val="ListParagraph"/>
               <w:ind w:left="0"/>
+              <w:rPr>
+                <w:rFonts w:cstheme="minorHAnsi"/>
+              </w:rPr>
             </w:pPr>
             <w:r>
+              <w:rPr>
+                <w:rFonts w:cstheme="minorHAnsi"/>
+              </w:rPr>
               <w:t>&lt;</w:t>
             </w:r>
             <w:proofErr w:type="spellStart"/>
             <w:r>
+              <w:rPr>
+                <w:rFonts w:cstheme="minorHAnsi"/>
+              </w:rPr>
               <w:t>say</w:t>
             </w:r>
             <w:proofErr w:type="spellEnd"/>
             <w:r>
+              <w:rPr>
+                <w:rFonts w:cstheme="minorHAnsi"/>
+              </w:rPr>
               <w:t xml:space="preserve"> no and </w:t>
             </w:r>
             <w:proofErr w:type="spellStart"/>
             <w:r>
+              <w:rPr>
+                <w:rFonts w:cstheme="minorHAnsi"/>
+              </w:rPr>
               <w:t>continue</w:t>
             </w:r>
             <w:proofErr w:type="spellEnd"/>
             <w:r>
-              <w:t xml:space="preserve"> </w:t>
-            </w:r>
-            <w:proofErr w:type="spellStart"/>
-            <w:r>
+              <w:rPr>
+                <w:rFonts w:cstheme="minorHAnsi"/>
+              </w:rPr>
+              <w:t xml:space="preserve"> </w:t>
+            </w:r>
+            <w:proofErr w:type="spellStart"/>
+            <w:r>
+              <w:rPr>
+                <w:rFonts w:cstheme="minorHAnsi"/>
+              </w:rPr>
               <w:t>journey</w:t>
             </w:r>
             <w:proofErr w:type="spellEnd"/>
             <w:r>
+              <w:rPr>
+                <w:rFonts w:cstheme="minorHAnsi"/>
+              </w:rPr>
               <w:t>&gt;</w:t>
             </w:r>
           </w:p>
@@ -1445,168 +2483,273 @@
     </w:tbl>
     <w:p>
       <w:pPr>
-        <w:pStyle w:val="Loendilik"/>
+        <w:pStyle w:val="ListParagraph"/>
         <w:numPr>
           <w:ilvl w:val="4"/>
           <w:numId w:val="3"/>
         </w:numPr>
+        <w:rPr>
+          <w:rFonts w:cstheme="minorHAnsi"/>
+        </w:rPr>
       </w:pPr>
       <w:proofErr w:type="spellStart"/>
       <w:r>
+        <w:rPr>
+          <w:rFonts w:cstheme="minorHAnsi"/>
+        </w:rPr>
         <w:t>Buy</w:t>
       </w:r>
       <w:proofErr w:type="spellEnd"/>
       <w:r>
+        <w:rPr>
+          <w:rFonts w:cstheme="minorHAnsi"/>
+        </w:rPr>
         <w:t xml:space="preserve"> </w:t>
       </w:r>
       <w:proofErr w:type="spellStart"/>
       <w:r>
+        <w:rPr>
+          <w:rFonts w:cstheme="minorHAnsi"/>
+        </w:rPr>
         <w:t>it</w:t>
       </w:r>
       <w:proofErr w:type="spellEnd"/>
       <w:r>
+        <w:rPr>
+          <w:rFonts w:cstheme="minorHAnsi"/>
+        </w:rPr>
         <w:t xml:space="preserve"> võtab </w:t>
       </w:r>
       <w:proofErr w:type="spellStart"/>
       <w:r>
+        <w:rPr>
+          <w:rFonts w:cstheme="minorHAnsi"/>
+        </w:rPr>
         <w:t>kasutajald</w:t>
       </w:r>
       <w:proofErr w:type="spellEnd"/>
       <w:r>
+        <w:rPr>
+          <w:rFonts w:cstheme="minorHAnsi"/>
+        </w:rPr>
         <w:t xml:space="preserve"> </w:t>
       </w:r>
       <w:proofErr w:type="spellStart"/>
       <w:r>
+        <w:rPr>
+          <w:rFonts w:cstheme="minorHAnsi"/>
+        </w:rPr>
         <w:t>crediteid</w:t>
       </w:r>
       <w:proofErr w:type="spellEnd"/>
       <w:r>
+        <w:rPr>
+          <w:rFonts w:cstheme="minorHAnsi"/>
+        </w:rPr>
         <w:t xml:space="preserve"> maha, ning kontrolleris teostatakse </w:t>
       </w:r>
       <w:proofErr w:type="spellStart"/>
       <w:r>
+        <w:rPr>
+          <w:rFonts w:cstheme="minorHAnsi"/>
+        </w:rPr>
         <w:t>random</w:t>
       </w:r>
       <w:proofErr w:type="spellEnd"/>
       <w:r>
+        <w:rPr>
+          <w:rFonts w:cstheme="minorHAnsi"/>
+        </w:rPr>
         <w:t xml:space="preserve"> operatsioon (</w:t>
       </w:r>
       <w:proofErr w:type="spellStart"/>
       <w:r>
+        <w:rPr>
+          <w:rFonts w:cstheme="minorHAnsi"/>
+        </w:rPr>
         <w:t>more</w:t>
       </w:r>
       <w:proofErr w:type="spellEnd"/>
       <w:r>
+        <w:rPr>
+          <w:rFonts w:cstheme="minorHAnsi"/>
+        </w:rPr>
         <w:t xml:space="preserve"> </w:t>
       </w:r>
       <w:proofErr w:type="spellStart"/>
       <w:r>
+        <w:rPr>
+          <w:rFonts w:cstheme="minorHAnsi"/>
+        </w:rPr>
         <w:t>credits</w:t>
       </w:r>
       <w:proofErr w:type="spellEnd"/>
       <w:r>
+        <w:rPr>
+          <w:rFonts w:cstheme="minorHAnsi"/>
+        </w:rPr>
         <w:t xml:space="preserve">, </w:t>
       </w:r>
       <w:proofErr w:type="spellStart"/>
       <w:r>
+        <w:rPr>
+          <w:rFonts w:cstheme="minorHAnsi"/>
+        </w:rPr>
         <w:t>titan</w:t>
       </w:r>
       <w:proofErr w:type="spellEnd"/>
       <w:r>
+        <w:rPr>
+          <w:rFonts w:cstheme="minorHAnsi"/>
+        </w:rPr>
         <w:t xml:space="preserve">, </w:t>
       </w:r>
       <w:proofErr w:type="spellStart"/>
       <w:r>
+        <w:rPr>
+          <w:rFonts w:cstheme="minorHAnsi"/>
+        </w:rPr>
         <w:t>nothing</w:t>
       </w:r>
       <w:proofErr w:type="spellEnd"/>
       <w:r>
+        <w:rPr>
+          <w:rFonts w:cstheme="minorHAnsi"/>
+        </w:rPr>
         <w:t>). Lugu lõpetatakse</w:t>
       </w:r>
     </w:p>
     <w:p>
       <w:pPr>
-        <w:pStyle w:val="Loendilik"/>
+        <w:pStyle w:val="ListParagraph"/>
         <w:numPr>
           <w:ilvl w:val="4"/>
           <w:numId w:val="3"/>
         </w:numPr>
-      </w:pPr>
-      <w:r>
+        <w:rPr>
+          <w:rFonts w:cstheme="minorHAnsi"/>
+        </w:rPr>
+      </w:pPr>
+      <w:r>
+        <w:rPr>
+          <w:rFonts w:cstheme="minorHAnsi"/>
+        </w:rPr>
         <w:t xml:space="preserve">Take </w:t>
       </w:r>
       <w:proofErr w:type="spellStart"/>
       <w:r>
+        <w:rPr>
+          <w:rFonts w:cstheme="minorHAnsi"/>
+        </w:rPr>
         <w:t>it</w:t>
       </w:r>
       <w:proofErr w:type="spellEnd"/>
       <w:r>
+        <w:rPr>
+          <w:rFonts w:cstheme="minorHAnsi"/>
+        </w:rPr>
         <w:t xml:space="preserve"> võtab objekti ära, kuid </w:t>
       </w:r>
       <w:proofErr w:type="spellStart"/>
       <w:r>
+        <w:rPr>
+          <w:rFonts w:cstheme="minorHAnsi"/>
+        </w:rPr>
         <w:t>crediteid</w:t>
       </w:r>
       <w:proofErr w:type="spellEnd"/>
       <w:r>
-        <w:t xml:space="preserve"> ei maksta</w:t>
-      </w:r>
-      <w:r>
-        <w:t xml:space="preserve">, ning kontrolleris teostatakse </w:t>
+        <w:rPr>
+          <w:rFonts w:cstheme="minorHAnsi"/>
+        </w:rPr>
+        <w:t xml:space="preserve"> ei maksta, ning kontrolleris teostatakse </w:t>
       </w:r>
       <w:proofErr w:type="spellStart"/>
       <w:r>
+        <w:rPr>
+          <w:rFonts w:cstheme="minorHAnsi"/>
+        </w:rPr>
         <w:t>random</w:t>
       </w:r>
       <w:proofErr w:type="spellEnd"/>
       <w:r>
+        <w:rPr>
+          <w:rFonts w:cstheme="minorHAnsi"/>
+        </w:rPr>
         <w:t xml:space="preserve"> operatsioon (</w:t>
       </w:r>
       <w:proofErr w:type="spellStart"/>
       <w:r>
+        <w:rPr>
+          <w:rFonts w:cstheme="minorHAnsi"/>
+        </w:rPr>
         <w:t>more</w:t>
       </w:r>
       <w:proofErr w:type="spellEnd"/>
       <w:r>
+        <w:rPr>
+          <w:rFonts w:cstheme="minorHAnsi"/>
+        </w:rPr>
         <w:t xml:space="preserve"> </w:t>
       </w:r>
       <w:proofErr w:type="spellStart"/>
       <w:r>
+        <w:rPr>
+          <w:rFonts w:cstheme="minorHAnsi"/>
+        </w:rPr>
         <w:t>credits</w:t>
       </w:r>
       <w:proofErr w:type="spellEnd"/>
       <w:r>
+        <w:rPr>
+          <w:rFonts w:cstheme="minorHAnsi"/>
+        </w:rPr>
         <w:t xml:space="preserve">, </w:t>
       </w:r>
       <w:proofErr w:type="spellStart"/>
       <w:r>
+        <w:rPr>
+          <w:rFonts w:cstheme="minorHAnsi"/>
+        </w:rPr>
         <w:t>titan</w:t>
       </w:r>
       <w:proofErr w:type="spellEnd"/>
       <w:r>
+        <w:rPr>
+          <w:rFonts w:cstheme="minorHAnsi"/>
+        </w:rPr>
         <w:t xml:space="preserve">, </w:t>
       </w:r>
       <w:proofErr w:type="spellStart"/>
       <w:r>
+        <w:rPr>
+          <w:rFonts w:cstheme="minorHAnsi"/>
+        </w:rPr>
         <w:t>nothing</w:t>
       </w:r>
       <w:proofErr w:type="spellEnd"/>
       <w:r>
-        <w:t>)</w:t>
-      </w:r>
-      <w:r>
-        <w:t>. Lugu lõpetatakse</w:t>
-      </w:r>
-    </w:p>
-    <w:p>
-      <w:pPr>
-        <w:pStyle w:val="Loendilik"/>
+        <w:rPr>
+          <w:rFonts w:cstheme="minorHAnsi"/>
+        </w:rPr>
+        <w:t>). Lugu lõpetatakse</w:t>
+      </w:r>
+    </w:p>
+    <w:p>
+      <w:pPr>
+        <w:pStyle w:val="ListParagraph"/>
         <w:numPr>
           <w:ilvl w:val="4"/>
           <w:numId w:val="3"/>
         </w:numPr>
-      </w:pPr>
-      <w:r>
+        <w:rPr>
+          <w:rFonts w:cstheme="minorHAnsi"/>
+        </w:rPr>
+      </w:pPr>
+      <w:r>
+        <w:rPr>
+          <w:rFonts w:cstheme="minorHAnsi"/>
+        </w:rPr>
         <w:t xml:space="preserve"> Genereeri uus vaade.</w:t>
       </w:r>
     </w:p>
@@ -2341,17 +3484,17 @@
     <w:lsdException w:name="Unresolved Mention" w:semiHidden="1" w:unhideWhenUsed="1"/>
     <w:lsdException w:name="Smart Link" w:semiHidden="1" w:unhideWhenUsed="1"/>
   </w:latentStyles>
-  <w:style w:type="paragraph" w:default="1" w:styleId="Normaallaad">
+  <w:style w:type="paragraph" w:default="1" w:styleId="Normal">
     <w:name w:val="Normal"/>
     <w:qFormat/>
   </w:style>
-  <w:style w:type="character" w:default="1" w:styleId="Liguvaikefont">
+  <w:style w:type="character" w:default="1" w:styleId="DefaultParagraphFont">
     <w:name w:val="Default Paragraph Font"/>
     <w:uiPriority w:val="1"/>
     <w:semiHidden/>
     <w:unhideWhenUsed/>
   </w:style>
-  <w:style w:type="table" w:default="1" w:styleId="Normaaltabel">
+  <w:style w:type="table" w:default="1" w:styleId="TableNormal">
     <w:name w:val="Normal Table"/>
     <w:uiPriority w:val="99"/>
     <w:semiHidden/>
@@ -2366,15 +3509,15 @@
       </w:tblCellMar>
     </w:tblPr>
   </w:style>
-  <w:style w:type="numbering" w:default="1" w:styleId="Loendita">
+  <w:style w:type="numbering" w:default="1" w:styleId="NoList">
     <w:name w:val="No List"/>
     <w:uiPriority w:val="99"/>
     <w:semiHidden/>
     <w:unhideWhenUsed/>
   </w:style>
-  <w:style w:type="paragraph" w:styleId="Loendilik">
+  <w:style w:type="paragraph" w:styleId="ListParagraph">
     <w:name w:val="List Paragraph"/>
-    <w:basedOn w:val="Normaallaad"/>
+    <w:basedOn w:val="Normal"/>
     <w:uiPriority w:val="34"/>
     <w:qFormat/>
     <w:rsid w:val="00390677"/>
@@ -2383,7 +3526,7 @@
       <w:contextualSpacing/>
     </w:pPr>
   </w:style>
-  <w:style w:type="paragraph" w:styleId="Redaktsioon">
+  <w:style w:type="paragraph" w:styleId="Revision">
     <w:name w:val="Revision"/>
     <w:hidden/>
     <w:uiPriority w:val="99"/>
@@ -2393,9 +3536,9 @@
       <w:spacing w:after="0" w:line="240" w:lineRule="auto"/>
     </w:pPr>
   </w:style>
-  <w:style w:type="table" w:styleId="Kontuurtabel">
+  <w:style w:type="table" w:styleId="TableGrid">
     <w:name w:val="Table Grid"/>
-    <w:basedOn w:val="Normaaltabel"/>
+    <w:basedOn w:val="TableNormal"/>
     <w:uiPriority w:val="39"/>
     <w:rsid w:val="002956C8"/>
     <w:pPr>

</xml_diff>